<commit_message>
Short program description. Needs further work
</commit_message>
<xml_diff>
--- a/Project 2 Report.docx
+++ b/Project 2 Report.docx
@@ -1335,6 +1335,23 @@
       </w:pPr>
       <w:r>
         <w:lastRenderedPageBreak/>
+        <w:t>Memory Allocation Implementation</w:t>
+      </w:r>
+    </w:p>
+    <w:p>
+      <w:r>
+        <w:t xml:space="preserve">The buddy system was used for the memory allocation in our program. Memory is first created as a single block. The system will partition and separate this block as more processes are attempting to run.  </w:t>
+      </w:r>
+    </w:p>
+    <w:p>
+      <w:bookmarkStart w:id="0" w:name="_GoBack"/>
+      <w:bookmarkEnd w:id="0"/>
+    </w:p>
+    <w:p>
+      <w:pPr>
+        <w:pStyle w:val="Heading1"/>
+      </w:pPr>
+      <w:r>
         <w:t>Experiment</w:t>
       </w:r>
     </w:p>
@@ -1458,7 +1475,6 @@
         <w:pStyle w:val="Heading1"/>
       </w:pPr>
       <w:r>
-        <w:lastRenderedPageBreak/>
         <w:t>Appendix</w:t>
       </w:r>
     </w:p>
@@ -1470,8 +1486,6 @@
           <w:szCs w:val="16"/>
         </w:rPr>
       </w:pPr>
-      <w:bookmarkStart w:id="0" w:name="_GoBack"/>
-      <w:bookmarkEnd w:id="0"/>
     </w:p>
     <w:sectPr>
       <w:pgSz w:w="12240" w:h="15840"/>
@@ -2948,11 +2962,11 @@
         </c:dLbls>
         <c:marker val="1"/>
         <c:smooth val="0"/>
-        <c:axId val="48597248"/>
-        <c:axId val="48607616"/>
+        <c:axId val="42554112"/>
+        <c:axId val="42556032"/>
       </c:lineChart>
       <c:catAx>
-        <c:axId val="48597248"/>
+        <c:axId val="42554112"/>
         <c:scaling>
           <c:orientation val="minMax"/>
         </c:scaling>
@@ -2979,7 +2993,7 @@
         <c:majorTickMark val="out"/>
         <c:minorTickMark val="none"/>
         <c:tickLblPos val="nextTo"/>
-        <c:crossAx val="48607616"/>
+        <c:crossAx val="42556032"/>
         <c:crosses val="autoZero"/>
         <c:auto val="1"/>
         <c:lblAlgn val="ctr"/>
@@ -2987,7 +3001,7 @@
         <c:noMultiLvlLbl val="0"/>
       </c:catAx>
       <c:valAx>
-        <c:axId val="48607616"/>
+        <c:axId val="42556032"/>
         <c:scaling>
           <c:orientation val="minMax"/>
         </c:scaling>
@@ -3016,7 +3030,7 @@
         <c:majorTickMark val="out"/>
         <c:minorTickMark val="none"/>
         <c:tickLblPos val="nextTo"/>
-        <c:crossAx val="48597248"/>
+        <c:crossAx val="42554112"/>
         <c:crosses val="autoZero"/>
         <c:crossBetween val="between"/>
       </c:valAx>
@@ -3290,7 +3304,7 @@
   <a:extraClrSchemeLst/>
   <a:extLst>
     <a:ext uri="{05A4C25C-085E-4340-85A3-A5531E510DB2}">
-      <thm15:themeFamily xmlns:thm15="http://schemas.microsoft.com/office/thememl/2012/main" xmlns="" name="Office Theme" id="{62F939B6-93AF-4DB8-9C6B-D6C7DFDC589F}" vid="{4A3C46E8-61CC-4603-A589-7422A47A8E4A}"/>
+      <thm15:themeFamily xmlns="" xmlns:thm15="http://schemas.microsoft.com/office/thememl/2012/main" name="Office Theme" id="{62F939B6-93AF-4DB8-9C6B-D6C7DFDC589F}" vid="{4A3C46E8-61CC-4603-A589-7422A47A8E4A}"/>
     </a:ext>
   </a:extLst>
 </a:theme>

</xml_diff>

<commit_message>
Added the description buddy system to report
</commit_message>
<xml_diff>
--- a/Project 2 Report.docx
+++ b/Project 2 Report.docx
@@ -1,6 +1,6 @@
 
 <file path=word/document.xml><?xml version="1.0" encoding="utf-8"?>
-<w:document xmlns:wpc="http://schemas.microsoft.com/office/word/2010/wordprocessingCanvas" xmlns:mc="http://schemas.openxmlformats.org/markup-compatibility/2006" xmlns:o="urn:schemas-microsoft-com:office:office" xmlns:r="http://schemas.openxmlformats.org/officeDocument/2006/relationships" xmlns:m="http://schemas.openxmlformats.org/officeDocument/2006/math" xmlns:v="urn:schemas-microsoft-com:vml" xmlns:wp14="http://schemas.microsoft.com/office/word/2010/wordprocessingDrawing" xmlns:wp="http://schemas.openxmlformats.org/drawingml/2006/wordprocessingDrawing" xmlns:w10="urn:schemas-microsoft-com:office:word" xmlns:w="http://schemas.openxmlformats.org/wordprocessingml/2006/main" xmlns:w14="http://schemas.microsoft.com/office/word/2010/wordml" xmlns:wpg="http://schemas.microsoft.com/office/word/2010/wordprocessingGroup" xmlns:wpi="http://schemas.microsoft.com/office/word/2010/wordprocessingInk" xmlns:wne="http://schemas.microsoft.com/office/word/2006/wordml" xmlns:wps="http://schemas.microsoft.com/office/word/2010/wordprocessingShape" mc:Ignorable="w14 wp14">
+<w:document xmlns:wpc="http://schemas.microsoft.com/office/word/2010/wordprocessingCanvas" xmlns:mc="http://schemas.openxmlformats.org/markup-compatibility/2006" xmlns:o="urn:schemas-microsoft-com:office:office" xmlns:r="http://schemas.openxmlformats.org/officeDocument/2006/relationships" xmlns:m="http://schemas.openxmlformats.org/officeDocument/2006/math" xmlns:v="urn:schemas-microsoft-com:vml" xmlns:wp14="http://schemas.microsoft.com/office/word/2010/wordprocessingDrawing" xmlns:wp="http://schemas.openxmlformats.org/drawingml/2006/wordprocessingDrawing" xmlns:w10="urn:schemas-microsoft-com:office:word" xmlns:w="http://schemas.openxmlformats.org/wordprocessingml/2006/main" xmlns:w14="http://schemas.microsoft.com/office/word/2010/wordml" xmlns:w15="http://schemas.microsoft.com/office/word/2012/wordml" xmlns:wpg="http://schemas.microsoft.com/office/word/2010/wordprocessingGroup" xmlns:wpi="http://schemas.microsoft.com/office/word/2010/wordprocessingInk" xmlns:wne="http://schemas.microsoft.com/office/word/2006/wordml" xmlns:wps="http://schemas.microsoft.com/office/word/2010/wordprocessingShape" mc:Ignorable="w14 w15 wp14">
   <w:body>
     <w:sdt>
       <w:sdtPr>
@@ -221,7 +221,7 @@
                                 <a:avLst/>
                               </a:prstGeom>
                               <a:blipFill>
-                                <a:blip r:embed="rId6"/>
+                                <a:blip r:embed="rId5"/>
                                 <a:stretch>
                                   <a:fillRect r="-7574"/>
                                 </a:stretch>
@@ -265,15 +265,15 @@
                   </wp:anchor>
                 </w:drawing>
               </mc:Choice>
-              <mc:Fallback xmlns:w15="http://schemas.microsoft.com/office/word/2012/wordml">
+              <mc:Fallback>
                 <w:pict>
-                  <v:group w14:anchorId="1298EFFC" id="Group 149" o:spid="_x0000_s1026" style="position:absolute;margin-left:0;margin-top:0;width:8in;height:95.7pt;z-index:251662336;mso-width-percent:941;mso-height-percent:121;mso-top-percent:23;mso-position-horizontal:center;mso-position-horizontal-relative:page;mso-position-vertical-relative:page;mso-width-percent:941;mso-height-percent:121;mso-top-percent:23" coordorigin="" coordsize="73152,12161" o:gfxdata="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">
+                  <v:group w14:anchorId="6D98DED1" id="Group 149" o:spid="_x0000_s1026" style="position:absolute;margin-left:0;margin-top:0;width:8in;height:95.7pt;z-index:251662336;mso-width-percent:941;mso-height-percent:121;mso-top-percent:23;mso-position-horizontal:center;mso-position-horizontal-relative:page;mso-position-vertical-relative:page;mso-width-percent:941;mso-height-percent:121;mso-top-percent:23" coordorigin="" coordsize="73152,12161" o:gfxdata="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">
                     <v:shape id="Rectangle 51" o:spid="_x0000_s1027" style="position:absolute;width:73152;height:11303;visibility:visible;mso-wrap-style:square;v-text-anchor:middle" coordsize="7312660,1129665" o:gfxdata="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" path="m,l7312660,r,1129665l3619500,733425,,1091565,,xe" fillcolor="#5b9bd5 [3204]" stroked="f" strokeweight="1pt">
                       <v:stroke joinstyle="miter"/>
                       <v:path arrowok="t" o:connecttype="custom" o:connectlocs="0,0;7315200,0;7315200,1130373;3620757,733885;0,1092249;0,0" o:connectangles="0,0,0,0,0,0"/>
                     </v:shape>
                     <v:rect id="Rectangle 151" o:spid="_x0000_s1028" style="position:absolute;width:73152;height:12161;visibility:visible;mso-wrap-style:square;v-text-anchor:middle" o:gfxdata="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" stroked="f" strokeweight="1pt">
-                      <v:fill r:id="rId7" o:title="" recolor="t" rotate="t" type="frame"/>
+                      <v:fill r:id="rId6" o:title="" recolor="t" rotate="t" type="frame"/>
                     </v:rect>
                     <w10:wrap anchorx="page" anchory="page"/>
                   </v:group>
@@ -416,19 +416,8 @@
                                         <w:sz w:val="64"/>
                                         <w:szCs w:val="64"/>
                                       </w:rPr>
-                                      <w:t xml:space="preserve"> </w:t>
+                                      <w:t xml:space="preserve"> Simulation</w:t>
                                     </w:r>
-                                    <w:proofErr w:type="gramStart"/>
-                                    <w:r>
-                                      <w:rPr>
-                                        <w:caps/>
-                                        <w:color w:val="5B9BD5" w:themeColor="accent1"/>
-                                        <w:sz w:val="64"/>
-                                        <w:szCs w:val="64"/>
-                                      </w:rPr>
-                                      <w:t>Simulation</w:t>
-                                    </w:r>
-                                    <w:proofErr w:type="gramEnd"/>
                                   </w:sdtContent>
                                 </w:sdt>
                               </w:p>
@@ -569,19 +558,8 @@
                                   <w:sz w:val="64"/>
                                   <w:szCs w:val="64"/>
                                 </w:rPr>
-                                <w:t xml:space="preserve"> </w:t>
+                                <w:t xml:space="preserve"> Simulation</w:t>
                               </w:r>
-                              <w:proofErr w:type="gramStart"/>
-                              <w:r>
-                                <w:rPr>
-                                  <w:caps/>
-                                  <w:color w:val="5B9BD5" w:themeColor="accent1"/>
-                                  <w:sz w:val="64"/>
-                                  <w:szCs w:val="64"/>
-                                </w:rPr>
-                                <w:t>Simulation</w:t>
-                              </w:r>
-                              <w:proofErr w:type="gramEnd"/>
                             </w:sdtContent>
                           </w:sdt>
                         </w:p>
@@ -986,9 +964,6 @@
       </w:r>
     </w:p>
     <w:p>
-      <w:pPr>
-        <w:ind w:firstLine="720"/>
-      </w:pPr>
       <w:r>
         <w:t xml:space="preserve">The purpose of this project was to develop and employ memory management systems that handle arriving processes. </w:t>
       </w:r>
@@ -1021,11 +996,8 @@
       </w:r>
     </w:p>
     <w:p>
-      <w:pPr>
-        <w:ind w:firstLine="720"/>
-      </w:pPr>
-      <w:r>
-        <w:t xml:space="preserve"> Our memory management systems are written in two ways. </w:t>
+      <w:r>
+        <w:t xml:space="preserve">Our memory management systems are written in two ways. </w:t>
       </w:r>
       <w:r>
         <w:t>Both of t</w:t>
@@ -1067,9 +1039,6 @@
       </w:r>
     </w:p>
     <w:p>
-      <w:r>
-        <w:tab/>
-      </w:r>
       <w:r>
         <w:t xml:space="preserve">The </w:t>
       </w:r>
@@ -1167,9 +1136,6 @@
     </w:p>
     <w:p>
       <w:r>
-        <w:tab/>
-      </w:r>
-      <w:r>
         <w:t xml:space="preserve">The second </w:t>
       </w:r>
       <w:r>
@@ -1268,7 +1234,6 @@
     </w:p>
     <w:p>
       <w:r>
-        <w:tab/>
         <w:t xml:space="preserve">Our tests were run on the CSE machines. </w:t>
       </w:r>
       <w:r>
@@ -1340,9 +1305,177 @@
     </w:p>
     <w:p>
       <w:r>
-        <w:t xml:space="preserve">The buddy system was used for the memory allocation in our program. Memory is first created as a single block. The system will partition and separate this block as more processes are attempting to run.  </w:t>
-      </w:r>
-    </w:p>
+        <w:t>The buddy system was used for the memory allocation in our program. Memory is first created as a single block.</w:t>
+      </w:r>
+      <w:r>
+        <w:t xml:space="preserve"> The function </w:t>
+      </w:r>
+      <w:proofErr w:type="spellStart"/>
+      <w:proofErr w:type="gramStart"/>
+      <w:r>
+        <w:t>initializeBuddy</w:t>
+      </w:r>
+      <w:proofErr w:type="spellEnd"/>
+      <w:r>
+        <w:t>(</w:t>
+      </w:r>
+      <w:proofErr w:type="gramEnd"/>
+      <w:r>
+        <w:t xml:space="preserve">) is used to allocate the specified block of memory to be used to distribute to the processes that request it using the </w:t>
+      </w:r>
+      <w:proofErr w:type="spellStart"/>
+      <w:r>
+        <w:t>myMalloc</w:t>
+      </w:r>
+      <w:proofErr w:type="spellEnd"/>
+      <w:r>
+        <w:t xml:space="preserve">() function. In the </w:t>
+      </w:r>
+      <w:proofErr w:type="spellStart"/>
+      <w:proofErr w:type="gramStart"/>
+      <w:r>
+        <w:t>initializeBuddy</w:t>
+      </w:r>
+      <w:proofErr w:type="spellEnd"/>
+      <w:r>
+        <w:t>(</w:t>
+      </w:r>
+      <w:proofErr w:type="gramEnd"/>
+      <w:r>
+        <w:t>) function, it first calculates the size of the array, then allocates the space required to store the array that holds the binary tree. Once the Memory Block has been allocated, the entire memory block is initialized to 0.</w:t>
+      </w:r>
+      <w:r>
+        <w:t xml:space="preserve"> </w:t>
+      </w:r>
+    </w:p>
+    <w:p>
+      <w:r>
+        <w:t>The system will partition this block as</w:t>
+      </w:r>
+      <w:r>
+        <w:t xml:space="preserve"> </w:t>
+      </w:r>
+      <w:r>
+        <w:t xml:space="preserve">processes </w:t>
+      </w:r>
+      <w:r>
+        <w:t xml:space="preserve">request memory using the </w:t>
+      </w:r>
+      <w:proofErr w:type="spellStart"/>
+      <w:proofErr w:type="gramStart"/>
+      <w:r>
+        <w:t>myMalloc</w:t>
+      </w:r>
+      <w:proofErr w:type="spellEnd"/>
+      <w:r>
+        <w:t>(</w:t>
+      </w:r>
+      <w:proofErr w:type="gramEnd"/>
+      <w:r>
+        <w:t>) function</w:t>
+      </w:r>
+      <w:r>
+        <w:t xml:space="preserve">. The </w:t>
+      </w:r>
+      <w:proofErr w:type="spellStart"/>
+      <w:r>
+        <w:t>myMalloc</w:t>
+      </w:r>
+      <w:proofErr w:type="spellEnd"/>
+      <w:r>
+        <w:t>() function first checks to see if the requested memory is larger than the total memory size, then it enforces the minimum block size by replacing the requested memory value with the minimum block size if the requested memory is less than the minimum block size.</w:t>
+      </w:r>
+      <w:r>
+        <w:t xml:space="preserve"> The next step the function performs is to calculate on what level of the </w:t>
+      </w:r>
+      <w:r>
+        <w:t>binary tree the best fit block would reside. Once it has gotten the tree level of the best fit blocks, it searches through that level of the tree to find a node that it can divide to for the request.</w:t>
+      </w:r>
+      <w:r>
+        <w:t xml:space="preserve"> If it reaches the end of the tree level unable to find a free block, it returns a NULL signaling the request has failed.</w:t>
+      </w:r>
+      <w:r>
+        <w:t xml:space="preserve"> If there is a block found, it calculates the address of the allocated space using the tree level, block size, node location, and the address of the start of the memory block, and it returns that address.</w:t>
+      </w:r>
+      <w:r>
+        <w:t xml:space="preserve"> When a block is found it calls the </w:t>
+      </w:r>
+      <w:proofErr w:type="spellStart"/>
+      <w:proofErr w:type="gramStart"/>
+      <w:r>
+        <w:t>markDivided</w:t>
+      </w:r>
+      <w:proofErr w:type="spellEnd"/>
+      <w:r>
+        <w:t>(</w:t>
+      </w:r>
+      <w:proofErr w:type="gramEnd"/>
+      <w:r>
+        <w:t>) function to mark the nodes in the binary tree which identifies those blocks as having been divided.</w:t>
+      </w:r>
+    </w:p>
+    <w:p>
+      <w:r>
+        <w:t xml:space="preserve">When the process is done using the block of memory it will call the </w:t>
+      </w:r>
+      <w:proofErr w:type="spellStart"/>
+      <w:proofErr w:type="gramStart"/>
+      <w:r>
+        <w:t>myFree</w:t>
+      </w:r>
+      <w:proofErr w:type="spellEnd"/>
+      <w:r>
+        <w:t>(</w:t>
+      </w:r>
+      <w:proofErr w:type="gramEnd"/>
+      <w:r>
+        <w:t xml:space="preserve">) function to return the block of memory it is holding back to the memory manager. The function first calculates the offset by subtracting the address passed in from the address of the start of the memory block. If the offset is negative, the function returns false to signal a failure. Next, the function checks the memory size passed in to enforce the same minimum block size rule as in </w:t>
+      </w:r>
+      <w:proofErr w:type="spellStart"/>
+      <w:r>
+        <w:t>myMalloc</w:t>
+      </w:r>
+      <w:proofErr w:type="spellEnd"/>
+      <w:r>
+        <w:t>. After that, it uses the memory size to determine the tree level the block assigned to. Once the tree level has been calculated, the function calculates the node location in the binary tree using the tree level, offset, and the block size of that tree level.</w:t>
+      </w:r>
+      <w:r>
+        <w:t xml:space="preserve"> Using the node location, it marks the node as unused in the binary tree, and calls the </w:t>
+      </w:r>
+      <w:proofErr w:type="spellStart"/>
+      <w:proofErr w:type="gramStart"/>
+      <w:r>
+        <w:t>markMerged</w:t>
+      </w:r>
+      <w:proofErr w:type="spellEnd"/>
+      <w:r>
+        <w:t>(</w:t>
+      </w:r>
+      <w:proofErr w:type="gramEnd"/>
+      <w:r>
+        <w:t>) function to merge the unused blocks back together. At the end the function returns true to signal success.</w:t>
+      </w:r>
+    </w:p>
+    <w:p>
+      <w:r>
+        <w:t xml:space="preserve">Once the simulator is done with using the buddy memory manager, it calls the function </w:t>
+      </w:r>
+      <w:proofErr w:type="spellStart"/>
+      <w:proofErr w:type="gramStart"/>
+      <w:r>
+        <w:t>freeBuddy</w:t>
+      </w:r>
+      <w:proofErr w:type="spellEnd"/>
+      <w:r>
+        <w:t>(</w:t>
+      </w:r>
+      <w:proofErr w:type="gramEnd"/>
+      <w:r>
+        <w:t>) which frees the memory block and the buddy array.</w:t>
+      </w:r>
+    </w:p>
+    <w:p/>
+    <w:p/>
     <w:p>
       <w:bookmarkStart w:id="0" w:name="_GoBack"/>
       <w:bookmarkEnd w:id="0"/>
@@ -1352,14 +1485,12 @@
         <w:pStyle w:val="Heading1"/>
       </w:pPr>
       <w:r>
+        <w:lastRenderedPageBreak/>
         <w:t>Experiment</w:t>
       </w:r>
     </w:p>
     <w:p>
       <w:r>
-        <w:tab/>
-      </w:r>
-      <w:r>
         <w:t xml:space="preserve">In order to test the efficiency of the two memory management systems, we run our program 5 times for each system. </w:t>
       </w:r>
       <w:r>
@@ -1388,15 +1519,7 @@
       </w:r>
       <w:proofErr w:type="spellEnd"/>
       <w:r>
-        <w:t xml:space="preserve">/free </w:t>
-      </w:r>
-      <w:proofErr w:type="spellStart"/>
-      <w:r>
-        <w:t>vs</w:t>
-      </w:r>
-      <w:proofErr w:type="spellEnd"/>
-      <w:r>
-        <w:t xml:space="preserve"> </w:t>
+        <w:t xml:space="preserve">/free vs </w:t>
       </w:r>
       <w:proofErr w:type="spellStart"/>
       <w:r>
@@ -1436,7 +1559,7 @@
             <wp:cNvGraphicFramePr/>
             <a:graphic xmlns:a="http://schemas.openxmlformats.org/drawingml/2006/main">
               <a:graphicData uri="http://schemas.openxmlformats.org/drawingml/2006/chart">
-                <c:chart xmlns:c="http://schemas.openxmlformats.org/drawingml/2006/chart" xmlns:r="http://schemas.openxmlformats.org/officeDocument/2006/relationships" r:id="rId8"/>
+                <c:chart xmlns:c="http://schemas.openxmlformats.org/drawingml/2006/chart" xmlns:r="http://schemas.openxmlformats.org/officeDocument/2006/relationships" r:id="rId7"/>
               </a:graphicData>
             </a:graphic>
           </wp:inline>
@@ -1475,6 +1598,7 @@
         <w:pStyle w:val="Heading1"/>
       </w:pPr>
       <w:r>
+        <w:lastRenderedPageBreak/>
         <w:t>Appendix</w:t>
       </w:r>
     </w:p>
@@ -1500,7 +1624,7 @@
 </file>
 
 <file path=word/numbering.xml><?xml version="1.0" encoding="utf-8"?>
-<w:numbering xmlns:wpc="http://schemas.microsoft.com/office/word/2010/wordprocessingCanvas" xmlns:mc="http://schemas.openxmlformats.org/markup-compatibility/2006" xmlns:o="urn:schemas-microsoft-com:office:office" xmlns:r="http://schemas.openxmlformats.org/officeDocument/2006/relationships" xmlns:m="http://schemas.openxmlformats.org/officeDocument/2006/math" xmlns:v="urn:schemas-microsoft-com:vml" xmlns:wp14="http://schemas.microsoft.com/office/word/2010/wordprocessingDrawing" xmlns:wp="http://schemas.openxmlformats.org/drawingml/2006/wordprocessingDrawing" xmlns:w10="urn:schemas-microsoft-com:office:word" xmlns:w="http://schemas.openxmlformats.org/wordprocessingml/2006/main" xmlns:w14="http://schemas.microsoft.com/office/word/2010/wordml" xmlns:wpg="http://schemas.microsoft.com/office/word/2010/wordprocessingGroup" xmlns:wpi="http://schemas.microsoft.com/office/word/2010/wordprocessingInk" xmlns:wne="http://schemas.microsoft.com/office/word/2006/wordml" xmlns:wps="http://schemas.microsoft.com/office/word/2010/wordprocessingShape" mc:Ignorable="w14 wp14">
+<w:numbering xmlns:wpc="http://schemas.microsoft.com/office/word/2010/wordprocessingCanvas" xmlns:mc="http://schemas.openxmlformats.org/markup-compatibility/2006" xmlns:o="urn:schemas-microsoft-com:office:office" xmlns:r="http://schemas.openxmlformats.org/officeDocument/2006/relationships" xmlns:m="http://schemas.openxmlformats.org/officeDocument/2006/math" xmlns:v="urn:schemas-microsoft-com:vml" xmlns:wp14="http://schemas.microsoft.com/office/word/2010/wordprocessingDrawing" xmlns:wp="http://schemas.openxmlformats.org/drawingml/2006/wordprocessingDrawing" xmlns:w10="urn:schemas-microsoft-com:office:word" xmlns:w="http://schemas.openxmlformats.org/wordprocessingml/2006/main" xmlns:w14="http://schemas.microsoft.com/office/word/2010/wordml" xmlns:w15="http://schemas.microsoft.com/office/word/2012/wordml" xmlns:wpg="http://schemas.microsoft.com/office/word/2010/wordprocessingGroup" xmlns:wpi="http://schemas.microsoft.com/office/word/2010/wordprocessingInk" xmlns:wne="http://schemas.microsoft.com/office/word/2006/wordml" xmlns:wps="http://schemas.microsoft.com/office/word/2010/wordprocessingShape" mc:Ignorable="w14 w15 wp14">
   <w:abstractNum w:abstractNumId="0">
     <w:nsid w:val="21F435A0"/>
     <w:multiLevelType w:val="hybridMultilevel"/>
@@ -1853,7 +1977,7 @@
 </file>
 
 <file path=word/styles.xml><?xml version="1.0" encoding="utf-8"?>
-<w:styles xmlns:mc="http://schemas.openxmlformats.org/markup-compatibility/2006" xmlns:r="http://schemas.openxmlformats.org/officeDocument/2006/relationships" xmlns:w="http://schemas.openxmlformats.org/wordprocessingml/2006/main" xmlns:w14="http://schemas.microsoft.com/office/word/2010/wordml" mc:Ignorable="w14">
+<w:styles xmlns:mc="http://schemas.openxmlformats.org/markup-compatibility/2006" xmlns:r="http://schemas.openxmlformats.org/officeDocument/2006/relationships" xmlns:w="http://schemas.openxmlformats.org/wordprocessingml/2006/main" xmlns:w14="http://schemas.microsoft.com/office/word/2010/wordml" xmlns:w15="http://schemas.microsoft.com/office/word/2012/wordml" mc:Ignorable="w14 w15">
   <w:docDefaults>
     <w:rPrDefault>
       <w:rPr>
@@ -1869,144 +1993,378 @@
       </w:pPr>
     </w:pPrDefault>
   </w:docDefaults>
-  <w:latentStyles w:defLockedState="0" w:defUIPriority="99" w:defSemiHidden="1" w:defUnhideWhenUsed="1" w:defQFormat="0" w:count="267">
-    <w:lsdException w:name="Normal" w:semiHidden="0" w:uiPriority="0" w:unhideWhenUsed="0" w:qFormat="1"/>
-    <w:lsdException w:name="heading 1" w:semiHidden="0" w:uiPriority="9" w:unhideWhenUsed="0" w:qFormat="1"/>
-    <w:lsdException w:name="heading 2" w:uiPriority="9" w:qFormat="1"/>
-    <w:lsdException w:name="heading 3" w:uiPriority="9" w:qFormat="1"/>
-    <w:lsdException w:name="heading 4" w:uiPriority="9" w:qFormat="1"/>
-    <w:lsdException w:name="heading 5" w:uiPriority="9" w:qFormat="1"/>
-    <w:lsdException w:name="heading 6" w:uiPriority="9" w:qFormat="1"/>
-    <w:lsdException w:name="heading 7" w:uiPriority="9" w:qFormat="1"/>
-    <w:lsdException w:name="heading 8" w:uiPriority="9" w:qFormat="1"/>
-    <w:lsdException w:name="heading 9" w:uiPriority="9" w:qFormat="1"/>
-    <w:lsdException w:name="toc 1" w:uiPriority="39"/>
-    <w:lsdException w:name="toc 2" w:uiPriority="39"/>
-    <w:lsdException w:name="toc 3" w:uiPriority="39"/>
-    <w:lsdException w:name="toc 4" w:uiPriority="39"/>
-    <w:lsdException w:name="toc 5" w:uiPriority="39"/>
-    <w:lsdException w:name="toc 6" w:uiPriority="39"/>
-    <w:lsdException w:name="toc 7" w:uiPriority="39"/>
-    <w:lsdException w:name="toc 8" w:uiPriority="39"/>
-    <w:lsdException w:name="toc 9" w:uiPriority="39"/>
-    <w:lsdException w:name="caption" w:uiPriority="35" w:qFormat="1"/>
-    <w:lsdException w:name="Title" w:semiHidden="0" w:uiPriority="10" w:unhideWhenUsed="0" w:qFormat="1"/>
-    <w:lsdException w:name="Default Paragraph Font" w:uiPriority="1"/>
-    <w:lsdException w:name="Subtitle" w:semiHidden="0" w:uiPriority="11" w:unhideWhenUsed="0" w:qFormat="1"/>
-    <w:lsdException w:name="Strong" w:semiHidden="0" w:uiPriority="22" w:unhideWhenUsed="0" w:qFormat="1"/>
-    <w:lsdException w:name="Emphasis" w:semiHidden="0" w:uiPriority="20" w:unhideWhenUsed="0" w:qFormat="1"/>
-    <w:lsdException w:name="Table Grid" w:semiHidden="0" w:uiPriority="39" w:unhideWhenUsed="0"/>
-    <w:lsdException w:name="Placeholder Text" w:unhideWhenUsed="0"/>
-    <w:lsdException w:name="No Spacing" w:semiHidden="0" w:uiPriority="1" w:unhideWhenUsed="0" w:qFormat="1"/>
-    <w:lsdException w:name="Light Shading" w:semiHidden="0" w:uiPriority="60" w:unhideWhenUsed="0"/>
-    <w:lsdException w:name="Light List" w:semiHidden="0" w:uiPriority="61" w:unhideWhenUsed="0"/>
-    <w:lsdException w:name="Light Grid" w:semiHidden="0" w:uiPriority="62" w:unhideWhenUsed="0"/>
-    <w:lsdException w:name="Medium Shading 1" w:semiHidden="0" w:uiPriority="63" w:unhideWhenUsed="0"/>
-    <w:lsdException w:name="Medium Shading 2" w:semiHidden="0" w:uiPriority="64" w:unhideWhenUsed="0"/>
-    <w:lsdException w:name="Medium List 1" w:semiHidden="0" w:uiPriority="65" w:unhideWhenUsed="0"/>
-    <w:lsdException w:name="Medium List 2" w:semiHidden="0" w:uiPriority="66" w:unhideWhenUsed="0"/>
-    <w:lsdException w:name="Medium Grid 1" w:semiHidden="0" w:uiPriority="67" w:unhideWhenUsed="0"/>
-    <w:lsdException w:name="Medium Grid 2" w:semiHidden="0" w:uiPriority="68" w:unhideWhenUsed="0"/>
-    <w:lsdException w:name="Medium Grid 3" w:semiHidden="0" w:uiPriority="69" w:unhideWhenUsed="0"/>
-    <w:lsdException w:name="Dark List" w:semiHidden="0" w:uiPriority="70" w:unhideWhenUsed="0"/>
-    <w:lsdException w:name="Colorful Shading" w:semiHidden="0" w:uiPriority="71" w:unhideWhenUsed="0"/>
-    <w:lsdException w:name="Colorful List" w:semiHidden="0" w:uiPriority="72" w:unhideWhenUsed="0"/>
-    <w:lsdException w:name="Colorful Grid" w:semiHidden="0" w:uiPriority="73" w:unhideWhenUsed="0"/>
-    <w:lsdException w:name="Light Shading Accent 1" w:semiHidden="0" w:uiPriority="60" w:unhideWhenUsed="0"/>
-    <w:lsdException w:name="Light List Accent 1" w:semiHidden="0" w:uiPriority="61" w:unhideWhenUsed="0"/>
-    <w:lsdException w:name="Light Grid Accent 1" w:semiHidden="0" w:uiPriority="62" w:unhideWhenUsed="0"/>
-    <w:lsdException w:name="Medium Shading 1 Accent 1" w:semiHidden="0" w:uiPriority="63" w:unhideWhenUsed="0"/>
-    <w:lsdException w:name="Medium Shading 2 Accent 1" w:semiHidden="0" w:uiPriority="64" w:unhideWhenUsed="0"/>
-    <w:lsdException w:name="Medium List 1 Accent 1" w:semiHidden="0" w:uiPriority="65" w:unhideWhenUsed="0"/>
-    <w:lsdException w:name="Revision" w:unhideWhenUsed="0"/>
-    <w:lsdException w:name="List Paragraph" w:semiHidden="0" w:uiPriority="34" w:unhideWhenUsed="0" w:qFormat="1"/>
-    <w:lsdException w:name="Quote" w:semiHidden="0" w:uiPriority="29" w:unhideWhenUsed="0" w:qFormat="1"/>
-    <w:lsdException w:name="Intense Quote" w:semiHidden="0" w:uiPriority="30" w:unhideWhenUsed="0" w:qFormat="1"/>
-    <w:lsdException w:name="Medium List 2 Accent 1" w:semiHidden="0" w:uiPriority="66" w:unhideWhenUsed="0"/>
-    <w:lsdException w:name="Medium Grid 1 Accent 1" w:semiHidden="0" w:uiPriority="67" w:unhideWhenUsed="0"/>
-    <w:lsdException w:name="Medium Grid 2 Accent 1" w:semiHidden="0" w:uiPriority="68" w:unhideWhenUsed="0"/>
-    <w:lsdException w:name="Medium Grid 3 Accent 1" w:semiHidden="0" w:uiPriority="69" w:unhideWhenUsed="0"/>
-    <w:lsdException w:name="Dark List Accent 1" w:semiHidden="0" w:uiPriority="70" w:unhideWhenUsed="0"/>
-    <w:lsdException w:name="Colorful Shading Accent 1" w:semiHidden="0" w:uiPriority="71" w:unhideWhenUsed="0"/>
-    <w:lsdException w:name="Colorful List Accent 1" w:semiHidden="0" w:uiPriority="72" w:unhideWhenUsed="0"/>
-    <w:lsdException w:name="Colorful Grid Accent 1" w:semiHidden="0" w:uiPriority="73" w:unhideWhenUsed="0"/>
-    <w:lsdException w:name="Light Shading Accent 2" w:semiHidden="0" w:uiPriority="60" w:unhideWhenUsed="0"/>
-    <w:lsdException w:name="Light List Accent 2" w:semiHidden="0" w:uiPriority="61" w:unhideWhenUsed="0"/>
-    <w:lsdException w:name="Light Grid Accent 2" w:semiHidden="0" w:uiPriority="62" w:unhideWhenUsed="0"/>
-    <w:lsdException w:name="Medium Shading 1 Accent 2" w:semiHidden="0" w:uiPriority="63" w:unhideWhenUsed="0"/>
-    <w:lsdException w:name="Medium Shading 2 Accent 2" w:semiHidden="0" w:uiPriority="64" w:unhideWhenUsed="0"/>
-    <w:lsdException w:name="Medium List 1 Accent 2" w:semiHidden="0" w:uiPriority="65" w:unhideWhenUsed="0"/>
-    <w:lsdException w:name="Medium List 2 Accent 2" w:semiHidden="0" w:uiPriority="66" w:unhideWhenUsed="0"/>
-    <w:lsdException w:name="Medium Grid 1 Accent 2" w:semiHidden="0" w:uiPriority="67" w:unhideWhenUsed="0"/>
-    <w:lsdException w:name="Medium Grid 2 Accent 2" w:semiHidden="0" w:uiPriority="68" w:unhideWhenUsed="0"/>
-    <w:lsdException w:name="Medium Grid 3 Accent 2" w:semiHidden="0" w:uiPriority="69" w:unhideWhenUsed="0"/>
-    <w:lsdException w:name="Dark List Accent 2" w:semiHidden="0" w:uiPriority="70" w:unhideWhenUsed="0"/>
-    <w:lsdException w:name="Colorful Shading Accent 2" w:semiHidden="0" w:uiPriority="71" w:unhideWhenUsed="0"/>
-    <w:lsdException w:name="Colorful List Accent 2" w:semiHidden="0" w:uiPriority="72" w:unhideWhenUsed="0"/>
-    <w:lsdException w:name="Colorful Grid Accent 2" w:semiHidden="0" w:uiPriority="73" w:unhideWhenUsed="0"/>
-    <w:lsdException w:name="Light Shading Accent 3" w:semiHidden="0" w:uiPriority="60" w:unhideWhenUsed="0"/>
-    <w:lsdException w:name="Light List Accent 3" w:semiHidden="0" w:uiPriority="61" w:unhideWhenUsed="0"/>
-    <w:lsdException w:name="Light Grid Accent 3" w:semiHidden="0" w:uiPriority="62" w:unhideWhenUsed="0"/>
-    <w:lsdException w:name="Medium Shading 1 Accent 3" w:semiHidden="0" w:uiPriority="63" w:unhideWhenUsed="0"/>
-    <w:lsdException w:name="Medium Shading 2 Accent 3" w:semiHidden="0" w:uiPriority="64" w:unhideWhenUsed="0"/>
-    <w:lsdException w:name="Medium List 1 Accent 3" w:semiHidden="0" w:uiPriority="65" w:unhideWhenUsed="0"/>
-    <w:lsdException w:name="Medium List 2 Accent 3" w:semiHidden="0" w:uiPriority="66" w:unhideWhenUsed="0"/>
-    <w:lsdException w:name="Medium Grid 1 Accent 3" w:semiHidden="0" w:uiPriority="67" w:unhideWhenUsed="0"/>
-    <w:lsdException w:name="Medium Grid 2 Accent 3" w:semiHidden="0" w:uiPriority="68" w:unhideWhenUsed="0"/>
-    <w:lsdException w:name="Medium Grid 3 Accent 3" w:semiHidden="0" w:uiPriority="69" w:unhideWhenUsed="0"/>
-    <w:lsdException w:name="Dark List Accent 3" w:semiHidden="0" w:uiPriority="70" w:unhideWhenUsed="0"/>
-    <w:lsdException w:name="Colorful Shading Accent 3" w:semiHidden="0" w:uiPriority="71" w:unhideWhenUsed="0"/>
-    <w:lsdException w:name="Colorful List Accent 3" w:semiHidden="0" w:uiPriority="72" w:unhideWhenUsed="0"/>
-    <w:lsdException w:name="Colorful Grid Accent 3" w:semiHidden="0" w:uiPriority="73" w:unhideWhenUsed="0"/>
-    <w:lsdException w:name="Light Shading Accent 4" w:semiHidden="0" w:uiPriority="60" w:unhideWhenUsed="0"/>
-    <w:lsdException w:name="Light List Accent 4" w:semiHidden="0" w:uiPriority="61" w:unhideWhenUsed="0"/>
-    <w:lsdException w:name="Light Grid Accent 4" w:semiHidden="0" w:uiPriority="62" w:unhideWhenUsed="0"/>
-    <w:lsdException w:name="Medium Shading 1 Accent 4" w:semiHidden="0" w:uiPriority="63" w:unhideWhenUsed="0"/>
-    <w:lsdException w:name="Medium Shading 2 Accent 4" w:semiHidden="0" w:uiPriority="64" w:unhideWhenUsed="0"/>
-    <w:lsdException w:name="Medium List 1 Accent 4" w:semiHidden="0" w:uiPriority="65" w:unhideWhenUsed="0"/>
-    <w:lsdException w:name="Medium List 2 Accent 4" w:semiHidden="0" w:uiPriority="66" w:unhideWhenUsed="0"/>
-    <w:lsdException w:name="Medium Grid 1 Accent 4" w:semiHidden="0" w:uiPriority="67" w:unhideWhenUsed="0"/>
-    <w:lsdException w:name="Medium Grid 2 Accent 4" w:semiHidden="0" w:uiPriority="68" w:unhideWhenUsed="0"/>
-    <w:lsdException w:name="Medium Grid 3 Accent 4" w:semiHidden="0" w:uiPriority="69" w:unhideWhenUsed="0"/>
-    <w:lsdException w:name="Dark List Accent 4" w:semiHidden="0" w:uiPriority="70" w:unhideWhenUsed="0"/>
-    <w:lsdException w:name="Colorful Shading Accent 4" w:semiHidden="0" w:uiPriority="71" w:unhideWhenUsed="0"/>
-    <w:lsdException w:name="Colorful List Accent 4" w:semiHidden="0" w:uiPriority="72" w:unhideWhenUsed="0"/>
-    <w:lsdException w:name="Colorful Grid Accent 4" w:semiHidden="0" w:uiPriority="73" w:unhideWhenUsed="0"/>
-    <w:lsdException w:name="Light Shading Accent 5" w:semiHidden="0" w:uiPriority="60" w:unhideWhenUsed="0"/>
-    <w:lsdException w:name="Light List Accent 5" w:semiHidden="0" w:uiPriority="61" w:unhideWhenUsed="0"/>
-    <w:lsdException w:name="Light Grid Accent 5" w:semiHidden="0" w:uiPriority="62" w:unhideWhenUsed="0"/>
-    <w:lsdException w:name="Medium Shading 1 Accent 5" w:semiHidden="0" w:uiPriority="63" w:unhideWhenUsed="0"/>
-    <w:lsdException w:name="Medium Shading 2 Accent 5" w:semiHidden="0" w:uiPriority="64" w:unhideWhenUsed="0"/>
-    <w:lsdException w:name="Medium List 1 Accent 5" w:semiHidden="0" w:uiPriority="65" w:unhideWhenUsed="0"/>
-    <w:lsdException w:name="Medium List 2 Accent 5" w:semiHidden="0" w:uiPriority="66" w:unhideWhenUsed="0"/>
-    <w:lsdException w:name="Medium Grid 1 Accent 5" w:semiHidden="0" w:uiPriority="67" w:unhideWhenUsed="0"/>
-    <w:lsdException w:name="Medium Grid 2 Accent 5" w:semiHidden="0" w:uiPriority="68" w:unhideWhenUsed="0"/>
-    <w:lsdException w:name="Medium Grid 3 Accent 5" w:semiHidden="0" w:uiPriority="69" w:unhideWhenUsed="0"/>
-    <w:lsdException w:name="Dark List Accent 5" w:semiHidden="0" w:uiPriority="70" w:unhideWhenUsed="0"/>
-    <w:lsdException w:name="Colorful Shading Accent 5" w:semiHidden="0" w:uiPriority="71" w:unhideWhenUsed="0"/>
-    <w:lsdException w:name="Colorful List Accent 5" w:semiHidden="0" w:uiPriority="72" w:unhideWhenUsed="0"/>
-    <w:lsdException w:name="Colorful Grid Accent 5" w:semiHidden="0" w:uiPriority="73" w:unhideWhenUsed="0"/>
-    <w:lsdException w:name="Light Shading Accent 6" w:semiHidden="0" w:uiPriority="60" w:unhideWhenUsed="0"/>
-    <w:lsdException w:name="Light List Accent 6" w:semiHidden="0" w:uiPriority="61" w:unhideWhenUsed="0"/>
-    <w:lsdException w:name="Light Grid Accent 6" w:semiHidden="0" w:uiPriority="62" w:unhideWhenUsed="0"/>
-    <w:lsdException w:name="Medium Shading 1 Accent 6" w:semiHidden="0" w:uiPriority="63" w:unhideWhenUsed="0"/>
-    <w:lsdException w:name="Medium Shading 2 Accent 6" w:semiHidden="0" w:uiPriority="64" w:unhideWhenUsed="0"/>
-    <w:lsdException w:name="Medium List 1 Accent 6" w:semiHidden="0" w:uiPriority="65" w:unhideWhenUsed="0"/>
-    <w:lsdException w:name="Medium List 2 Accent 6" w:semiHidden="0" w:uiPriority="66" w:unhideWhenUsed="0"/>
-    <w:lsdException w:name="Medium Grid 1 Accent 6" w:semiHidden="0" w:uiPriority="67" w:unhideWhenUsed="0"/>
-    <w:lsdException w:name="Medium Grid 2 Accent 6" w:semiHidden="0" w:uiPriority="68" w:unhideWhenUsed="0"/>
-    <w:lsdException w:name="Medium Grid 3 Accent 6" w:semiHidden="0" w:uiPriority="69" w:unhideWhenUsed="0"/>
-    <w:lsdException w:name="Dark List Accent 6" w:semiHidden="0" w:uiPriority="70" w:unhideWhenUsed="0"/>
-    <w:lsdException w:name="Colorful Shading Accent 6" w:semiHidden="0" w:uiPriority="71" w:unhideWhenUsed="0"/>
-    <w:lsdException w:name="Colorful List Accent 6" w:semiHidden="0" w:uiPriority="72" w:unhideWhenUsed="0"/>
-    <w:lsdException w:name="Colorful Grid Accent 6" w:semiHidden="0" w:uiPriority="73" w:unhideWhenUsed="0"/>
-    <w:lsdException w:name="Subtle Emphasis" w:semiHidden="0" w:uiPriority="19" w:unhideWhenUsed="0" w:qFormat="1"/>
-    <w:lsdException w:name="Intense Emphasis" w:semiHidden="0" w:uiPriority="21" w:unhideWhenUsed="0" w:qFormat="1"/>
-    <w:lsdException w:name="Subtle Reference" w:semiHidden="0" w:uiPriority="31" w:unhideWhenUsed="0" w:qFormat="1"/>
-    <w:lsdException w:name="Intense Reference" w:semiHidden="0" w:uiPriority="32" w:unhideWhenUsed="0" w:qFormat="1"/>
-    <w:lsdException w:name="Book Title" w:semiHidden="0" w:uiPriority="33" w:unhideWhenUsed="0" w:qFormat="1"/>
-    <w:lsdException w:name="Bibliography" w:uiPriority="37"/>
-    <w:lsdException w:name="TOC Heading" w:uiPriority="39" w:qFormat="1"/>
+  <w:latentStyles w:defLockedState="0" w:defUIPriority="99" w:defSemiHidden="0" w:defUnhideWhenUsed="0" w:defQFormat="0" w:count="371">
+    <w:lsdException w:name="Normal" w:uiPriority="0" w:qFormat="1"/>
+    <w:lsdException w:name="heading 1" w:uiPriority="9" w:qFormat="1"/>
+    <w:lsdException w:name="heading 2" w:semiHidden="1" w:uiPriority="9" w:unhideWhenUsed="1" w:qFormat="1"/>
+    <w:lsdException w:name="heading 3" w:semiHidden="1" w:uiPriority="9" w:unhideWhenUsed="1" w:qFormat="1"/>
+    <w:lsdException w:name="heading 4" w:semiHidden="1" w:uiPriority="9" w:unhideWhenUsed="1" w:qFormat="1"/>
+    <w:lsdException w:name="heading 5" w:semiHidden="1" w:uiPriority="9" w:unhideWhenUsed="1" w:qFormat="1"/>
+    <w:lsdException w:name="heading 6" w:semiHidden="1" w:uiPriority="9" w:unhideWhenUsed="1" w:qFormat="1"/>
+    <w:lsdException w:name="heading 7" w:semiHidden="1" w:uiPriority="9" w:unhideWhenUsed="1" w:qFormat="1"/>
+    <w:lsdException w:name="heading 8" w:semiHidden="1" w:uiPriority="9" w:unhideWhenUsed="1" w:qFormat="1"/>
+    <w:lsdException w:name="heading 9" w:semiHidden="1" w:uiPriority="9" w:unhideWhenUsed="1" w:qFormat="1"/>
+    <w:lsdException w:name="index 1" w:semiHidden="1" w:unhideWhenUsed="1"/>
+    <w:lsdException w:name="index 2" w:semiHidden="1" w:unhideWhenUsed="1"/>
+    <w:lsdException w:name="index 3" w:semiHidden="1" w:unhideWhenUsed="1"/>
+    <w:lsdException w:name="index 4" w:semiHidden="1" w:unhideWhenUsed="1"/>
+    <w:lsdException w:name="index 5" w:semiHidden="1" w:unhideWhenUsed="1"/>
+    <w:lsdException w:name="index 6" w:semiHidden="1" w:unhideWhenUsed="1"/>
+    <w:lsdException w:name="index 7" w:semiHidden="1" w:unhideWhenUsed="1"/>
+    <w:lsdException w:name="index 8" w:semiHidden="1" w:unhideWhenUsed="1"/>
+    <w:lsdException w:name="index 9" w:semiHidden="1" w:unhideWhenUsed="1"/>
+    <w:lsdException w:name="toc 1" w:semiHidden="1" w:uiPriority="39" w:unhideWhenUsed="1"/>
+    <w:lsdException w:name="toc 2" w:semiHidden="1" w:uiPriority="39" w:unhideWhenUsed="1"/>
+    <w:lsdException w:name="toc 3" w:semiHidden="1" w:uiPriority="39" w:unhideWhenUsed="1"/>
+    <w:lsdException w:name="toc 4" w:semiHidden="1" w:uiPriority="39" w:unhideWhenUsed="1"/>
+    <w:lsdException w:name="toc 5" w:semiHidden="1" w:uiPriority="39" w:unhideWhenUsed="1"/>
+    <w:lsdException w:name="toc 6" w:semiHidden="1" w:uiPriority="39" w:unhideWhenUsed="1"/>
+    <w:lsdException w:name="toc 7" w:semiHidden="1" w:uiPriority="39" w:unhideWhenUsed="1"/>
+    <w:lsdException w:name="toc 8" w:semiHidden="1" w:uiPriority="39" w:unhideWhenUsed="1"/>
+    <w:lsdException w:name="toc 9" w:semiHidden="1" w:uiPriority="39" w:unhideWhenUsed="1"/>
+    <w:lsdException w:name="Normal Indent" w:semiHidden="1" w:unhideWhenUsed="1"/>
+    <w:lsdException w:name="footnote text" w:semiHidden="1" w:unhideWhenUsed="1"/>
+    <w:lsdException w:name="annotation text" w:semiHidden="1" w:unhideWhenUsed="1"/>
+    <w:lsdException w:name="header" w:semiHidden="1" w:unhideWhenUsed="1"/>
+    <w:lsdException w:name="footer" w:semiHidden="1" w:unhideWhenUsed="1"/>
+    <w:lsdException w:name="index heading" w:semiHidden="1" w:unhideWhenUsed="1"/>
+    <w:lsdException w:name="caption" w:semiHidden="1" w:uiPriority="35" w:unhideWhenUsed="1" w:qFormat="1"/>
+    <w:lsdException w:name="table of figures" w:semiHidden="1" w:unhideWhenUsed="1"/>
+    <w:lsdException w:name="envelope address" w:semiHidden="1" w:unhideWhenUsed="1"/>
+    <w:lsdException w:name="envelope return" w:semiHidden="1" w:unhideWhenUsed="1"/>
+    <w:lsdException w:name="footnote reference" w:semiHidden="1" w:unhideWhenUsed="1"/>
+    <w:lsdException w:name="annotation reference" w:semiHidden="1" w:unhideWhenUsed="1"/>
+    <w:lsdException w:name="line number" w:semiHidden="1" w:unhideWhenUsed="1"/>
+    <w:lsdException w:name="page number" w:semiHidden="1" w:unhideWhenUsed="1"/>
+    <w:lsdException w:name="endnote reference" w:semiHidden="1" w:unhideWhenUsed="1"/>
+    <w:lsdException w:name="endnote text" w:semiHidden="1" w:unhideWhenUsed="1"/>
+    <w:lsdException w:name="table of authorities" w:semiHidden="1" w:unhideWhenUsed="1"/>
+    <w:lsdException w:name="macro" w:semiHidden="1" w:unhideWhenUsed="1"/>
+    <w:lsdException w:name="toa heading" w:semiHidden="1" w:unhideWhenUsed="1"/>
+    <w:lsdException w:name="List" w:semiHidden="1" w:unhideWhenUsed="1"/>
+    <w:lsdException w:name="List Bullet" w:semiHidden="1" w:unhideWhenUsed="1"/>
+    <w:lsdException w:name="List Number" w:semiHidden="1" w:unhideWhenUsed="1"/>
+    <w:lsdException w:name="List 2" w:semiHidden="1" w:unhideWhenUsed="1"/>
+    <w:lsdException w:name="List 3" w:semiHidden="1" w:unhideWhenUsed="1"/>
+    <w:lsdException w:name="List 4" w:semiHidden="1" w:unhideWhenUsed="1"/>
+    <w:lsdException w:name="List 5" w:semiHidden="1" w:unhideWhenUsed="1"/>
+    <w:lsdException w:name="List Bullet 2" w:semiHidden="1" w:unhideWhenUsed="1"/>
+    <w:lsdException w:name="List Bullet 3" w:semiHidden="1" w:unhideWhenUsed="1"/>
+    <w:lsdException w:name="List Bullet 4" w:semiHidden="1" w:unhideWhenUsed="1"/>
+    <w:lsdException w:name="List Bullet 5" w:semiHidden="1" w:unhideWhenUsed="1"/>
+    <w:lsdException w:name="List Number 2" w:semiHidden="1" w:unhideWhenUsed="1"/>
+    <w:lsdException w:name="List Number 3" w:semiHidden="1" w:unhideWhenUsed="1"/>
+    <w:lsdException w:name="List Number 4" w:semiHidden="1" w:unhideWhenUsed="1"/>
+    <w:lsdException w:name="List Number 5" w:semiHidden="1" w:unhideWhenUsed="1"/>
+    <w:lsdException w:name="Title" w:uiPriority="10" w:qFormat="1"/>
+    <w:lsdException w:name="Closing" w:semiHidden="1" w:unhideWhenUsed="1"/>
+    <w:lsdException w:name="Signature" w:semiHidden="1" w:unhideWhenUsed="1"/>
+    <w:lsdException w:name="Default Paragraph Font" w:semiHidden="1" w:uiPriority="1" w:unhideWhenUsed="1"/>
+    <w:lsdException w:name="Body Text" w:semiHidden="1" w:unhideWhenUsed="1"/>
+    <w:lsdException w:name="Body Text Indent" w:semiHidden="1" w:unhideWhenUsed="1"/>
+    <w:lsdException w:name="List Continue" w:semiHidden="1" w:unhideWhenUsed="1"/>
+    <w:lsdException w:name="List Continue 2" w:semiHidden="1" w:unhideWhenUsed="1"/>
+    <w:lsdException w:name="List Continue 3" w:semiHidden="1" w:unhideWhenUsed="1"/>
+    <w:lsdException w:name="List Continue 4" w:semiHidden="1" w:unhideWhenUsed="1"/>
+    <w:lsdException w:name="List Continue 5" w:semiHidden="1" w:unhideWhenUsed="1"/>
+    <w:lsdException w:name="Message Header" w:semiHidden="1" w:unhideWhenUsed="1"/>
+    <w:lsdException w:name="Subtitle" w:uiPriority="11" w:qFormat="1"/>
+    <w:lsdException w:name="Salutation" w:semiHidden="1" w:unhideWhenUsed="1"/>
+    <w:lsdException w:name="Date" w:semiHidden="1" w:unhideWhenUsed="1"/>
+    <w:lsdException w:name="Body Text First Indent" w:semiHidden="1" w:unhideWhenUsed="1"/>
+    <w:lsdException w:name="Body Text First Indent 2" w:semiHidden="1" w:unhideWhenUsed="1"/>
+    <w:lsdException w:name="Note Heading" w:semiHidden="1" w:unhideWhenUsed="1"/>
+    <w:lsdException w:name="Body Text 2" w:semiHidden="1" w:unhideWhenUsed="1"/>
+    <w:lsdException w:name="Body Text 3" w:semiHidden="1" w:unhideWhenUsed="1"/>
+    <w:lsdException w:name="Body Text Indent 2" w:semiHidden="1" w:unhideWhenUsed="1"/>
+    <w:lsdException w:name="Body Text Indent 3" w:semiHidden="1" w:unhideWhenUsed="1"/>
+    <w:lsdException w:name="Block Text" w:semiHidden="1" w:unhideWhenUsed="1"/>
+    <w:lsdException w:name="Hyperlink" w:semiHidden="1" w:unhideWhenUsed="1"/>
+    <w:lsdException w:name="FollowedHyperlink" w:semiHidden="1" w:unhideWhenUsed="1"/>
+    <w:lsdException w:name="Strong" w:uiPriority="22" w:qFormat="1"/>
+    <w:lsdException w:name="Emphasis" w:uiPriority="20" w:qFormat="1"/>
+    <w:lsdException w:name="Document Map" w:semiHidden="1" w:unhideWhenUsed="1"/>
+    <w:lsdException w:name="Plain Text" w:semiHidden="1" w:unhideWhenUsed="1"/>
+    <w:lsdException w:name="E-mail Signature" w:semiHidden="1" w:unhideWhenUsed="1"/>
+    <w:lsdException w:name="HTML Top of Form" w:semiHidden="1" w:unhideWhenUsed="1"/>
+    <w:lsdException w:name="HTML Bottom of Form" w:semiHidden="1" w:unhideWhenUsed="1"/>
+    <w:lsdException w:name="Normal (Web)" w:semiHidden="1" w:unhideWhenUsed="1"/>
+    <w:lsdException w:name="HTML Acronym" w:semiHidden="1" w:unhideWhenUsed="1"/>
+    <w:lsdException w:name="HTML Address" w:semiHidden="1" w:unhideWhenUsed="1"/>
+    <w:lsdException w:name="HTML Cite" w:semiHidden="1" w:unhideWhenUsed="1"/>
+    <w:lsdException w:name="HTML Code" w:semiHidden="1" w:unhideWhenUsed="1"/>
+    <w:lsdException w:name="HTML Definition" w:semiHidden="1" w:unhideWhenUsed="1"/>
+    <w:lsdException w:name="HTML Keyboard" w:semiHidden="1" w:unhideWhenUsed="1"/>
+    <w:lsdException w:name="HTML Preformatted" w:semiHidden="1" w:unhideWhenUsed="1"/>
+    <w:lsdException w:name="HTML Sample" w:semiHidden="1" w:unhideWhenUsed="1"/>
+    <w:lsdException w:name="HTML Typewriter" w:semiHidden="1" w:unhideWhenUsed="1"/>
+    <w:lsdException w:name="HTML Variable" w:semiHidden="1" w:unhideWhenUsed="1"/>
+    <w:lsdException w:name="Normal Table" w:semiHidden="1" w:unhideWhenUsed="1"/>
+    <w:lsdException w:name="annotation subject" w:semiHidden="1" w:unhideWhenUsed="1"/>
+    <w:lsdException w:name="No List" w:semiHidden="1" w:unhideWhenUsed="1"/>
+    <w:lsdException w:name="Outline List 1" w:semiHidden="1" w:unhideWhenUsed="1"/>
+    <w:lsdException w:name="Outline List 2" w:semiHidden="1" w:unhideWhenUsed="1"/>
+    <w:lsdException w:name="Outline List 3" w:semiHidden="1" w:unhideWhenUsed="1"/>
+    <w:lsdException w:name="Table Simple 1" w:semiHidden="1" w:unhideWhenUsed="1"/>
+    <w:lsdException w:name="Table Simple 2" w:semiHidden="1" w:unhideWhenUsed="1"/>
+    <w:lsdException w:name="Table Simple 3" w:semiHidden="1" w:unhideWhenUsed="1"/>
+    <w:lsdException w:name="Table Classic 1" w:semiHidden="1" w:unhideWhenUsed="1"/>
+    <w:lsdException w:name="Table Classic 2" w:semiHidden="1" w:unhideWhenUsed="1"/>
+    <w:lsdException w:name="Table Classic 3" w:semiHidden="1" w:unhideWhenUsed="1"/>
+    <w:lsdException w:name="Table Classic 4" w:semiHidden="1" w:unhideWhenUsed="1"/>
+    <w:lsdException w:name="Table Colorful 1" w:semiHidden="1" w:unhideWhenUsed="1"/>
+    <w:lsdException w:name="Table Colorful 2" w:semiHidden="1" w:unhideWhenUsed="1"/>
+    <w:lsdException w:name="Table Colorful 3" w:semiHidden="1" w:unhideWhenUsed="1"/>
+    <w:lsdException w:name="Table Columns 1" w:semiHidden="1" w:unhideWhenUsed="1"/>
+    <w:lsdException w:name="Table Columns 2" w:semiHidden="1" w:unhideWhenUsed="1"/>
+    <w:lsdException w:name="Table Columns 3" w:semiHidden="1" w:unhideWhenUsed="1"/>
+    <w:lsdException w:name="Table Columns 4" w:semiHidden="1" w:unhideWhenUsed="1"/>
+    <w:lsdException w:name="Table Columns 5" w:semiHidden="1" w:unhideWhenUsed="1"/>
+    <w:lsdException w:name="Table Grid 1" w:semiHidden="1" w:unhideWhenUsed="1"/>
+    <w:lsdException w:name="Table Grid 2" w:semiHidden="1" w:unhideWhenUsed="1"/>
+    <w:lsdException w:name="Table Grid 3" w:semiHidden="1" w:unhideWhenUsed="1"/>
+    <w:lsdException w:name="Table Grid 4" w:semiHidden="1" w:unhideWhenUsed="1"/>
+    <w:lsdException w:name="Table Grid 5" w:semiHidden="1" w:unhideWhenUsed="1"/>
+    <w:lsdException w:name="Table Grid 6" w:semiHidden="1" w:unhideWhenUsed="1"/>
+    <w:lsdException w:name="Table Grid 7" w:semiHidden="1" w:unhideWhenUsed="1"/>
+    <w:lsdException w:name="Table Grid 8" w:semiHidden="1" w:unhideWhenUsed="1"/>
+    <w:lsdException w:name="Table List 1" w:semiHidden="1" w:unhideWhenUsed="1"/>
+    <w:lsdException w:name="Table List 2" w:semiHidden="1" w:unhideWhenUsed="1"/>
+    <w:lsdException w:name="Table List 3" w:semiHidden="1" w:unhideWhenUsed="1"/>
+    <w:lsdException w:name="Table List 4" w:semiHidden="1" w:unhideWhenUsed="1"/>
+    <w:lsdException w:name="Table List 5" w:semiHidden="1" w:unhideWhenUsed="1"/>
+    <w:lsdException w:name="Table List 6" w:semiHidden="1" w:unhideWhenUsed="1"/>
+    <w:lsdException w:name="Table List 7" w:semiHidden="1" w:unhideWhenUsed="1"/>
+    <w:lsdException w:name="Table List 8" w:semiHidden="1" w:unhideWhenUsed="1"/>
+    <w:lsdException w:name="Table 3D effects 1" w:semiHidden="1" w:unhideWhenUsed="1"/>
+    <w:lsdException w:name="Table 3D effects 2" w:semiHidden="1" w:unhideWhenUsed="1"/>
+    <w:lsdException w:name="Table 3D effects 3" w:semiHidden="1" w:unhideWhenUsed="1"/>
+    <w:lsdException w:name="Table Contemporary" w:semiHidden="1" w:unhideWhenUsed="1"/>
+    <w:lsdException w:name="Table Elegant" w:semiHidden="1" w:unhideWhenUsed="1"/>
+    <w:lsdException w:name="Table Professional" w:semiHidden="1" w:unhideWhenUsed="1"/>
+    <w:lsdException w:name="Table Subtle 1" w:semiHidden="1" w:unhideWhenUsed="1"/>
+    <w:lsdException w:name="Table Subtle 2" w:semiHidden="1" w:unhideWhenUsed="1"/>
+    <w:lsdException w:name="Table Web 1" w:semiHidden="1" w:unhideWhenUsed="1"/>
+    <w:lsdException w:name="Table Web 2" w:semiHidden="1" w:unhideWhenUsed="1"/>
+    <w:lsdException w:name="Table Web 3" w:semiHidden="1" w:unhideWhenUsed="1"/>
+    <w:lsdException w:name="Balloon Text" w:semiHidden="1" w:unhideWhenUsed="1"/>
+    <w:lsdException w:name="Table Grid" w:uiPriority="39"/>
+    <w:lsdException w:name="Table Theme" w:semiHidden="1" w:unhideWhenUsed="1"/>
+    <w:lsdException w:name="Placeholder Text" w:semiHidden="1"/>
+    <w:lsdException w:name="No Spacing" w:uiPriority="1" w:qFormat="1"/>
+    <w:lsdException w:name="Light Shading" w:uiPriority="60"/>
+    <w:lsdException w:name="Light List" w:uiPriority="61"/>
+    <w:lsdException w:name="Light Grid" w:uiPriority="62"/>
+    <w:lsdException w:name="Medium Shading 1" w:uiPriority="63"/>
+    <w:lsdException w:name="Medium Shading 2" w:uiPriority="64"/>
+    <w:lsdException w:name="Medium List 1" w:uiPriority="65"/>
+    <w:lsdException w:name="Medium List 2" w:uiPriority="66"/>
+    <w:lsdException w:name="Medium Grid 1" w:uiPriority="67"/>
+    <w:lsdException w:name="Medium Grid 2" w:uiPriority="68"/>
+    <w:lsdException w:name="Medium Grid 3" w:uiPriority="69"/>
+    <w:lsdException w:name="Dark List" w:uiPriority="70"/>
+    <w:lsdException w:name="Colorful Shading" w:uiPriority="71"/>
+    <w:lsdException w:name="Colorful List" w:uiPriority="72"/>
+    <w:lsdException w:name="Colorful Grid" w:uiPriority="73"/>
+    <w:lsdException w:name="Light Shading Accent 1" w:uiPriority="60"/>
+    <w:lsdException w:name="Light List Accent 1" w:uiPriority="61"/>
+    <w:lsdException w:name="Light Grid Accent 1" w:uiPriority="62"/>
+    <w:lsdException w:name="Medium Shading 1 Accent 1" w:uiPriority="63"/>
+    <w:lsdException w:name="Medium Shading 2 Accent 1" w:uiPriority="64"/>
+    <w:lsdException w:name="Medium List 1 Accent 1" w:uiPriority="65"/>
+    <w:lsdException w:name="Revision" w:semiHidden="1"/>
+    <w:lsdException w:name="List Paragraph" w:uiPriority="34" w:qFormat="1"/>
+    <w:lsdException w:name="Quote" w:uiPriority="29" w:qFormat="1"/>
+    <w:lsdException w:name="Intense Quote" w:uiPriority="30" w:qFormat="1"/>
+    <w:lsdException w:name="Medium List 2 Accent 1" w:uiPriority="66"/>
+    <w:lsdException w:name="Medium Grid 1 Accent 1" w:uiPriority="67"/>
+    <w:lsdException w:name="Medium Grid 2 Accent 1" w:uiPriority="68"/>
+    <w:lsdException w:name="Medium Grid 3 Accent 1" w:uiPriority="69"/>
+    <w:lsdException w:name="Dark List Accent 1" w:uiPriority="70"/>
+    <w:lsdException w:name="Colorful Shading Accent 1" w:uiPriority="71"/>
+    <w:lsdException w:name="Colorful List Accent 1" w:uiPriority="72"/>
+    <w:lsdException w:name="Colorful Grid Accent 1" w:uiPriority="73"/>
+    <w:lsdException w:name="Light Shading Accent 2" w:uiPriority="60"/>
+    <w:lsdException w:name="Light List Accent 2" w:uiPriority="61"/>
+    <w:lsdException w:name="Light Grid Accent 2" w:uiPriority="62"/>
+    <w:lsdException w:name="Medium Shading 1 Accent 2" w:uiPriority="63"/>
+    <w:lsdException w:name="Medium Shading 2 Accent 2" w:uiPriority="64"/>
+    <w:lsdException w:name="Medium List 1 Accent 2" w:uiPriority="65"/>
+    <w:lsdException w:name="Medium List 2 Accent 2" w:uiPriority="66"/>
+    <w:lsdException w:name="Medium Grid 1 Accent 2" w:uiPriority="67"/>
+    <w:lsdException w:name="Medium Grid 2 Accent 2" w:uiPriority="68"/>
+    <w:lsdException w:name="Medium Grid 3 Accent 2" w:uiPriority="69"/>
+    <w:lsdException w:name="Dark List Accent 2" w:uiPriority="70"/>
+    <w:lsdException w:name="Colorful Shading Accent 2" w:uiPriority="71"/>
+    <w:lsdException w:name="Colorful List Accent 2" w:uiPriority="72"/>
+    <w:lsdException w:name="Colorful Grid Accent 2" w:uiPriority="73"/>
+    <w:lsdException w:name="Light Shading Accent 3" w:uiPriority="60"/>
+    <w:lsdException w:name="Light List Accent 3" w:uiPriority="61"/>
+    <w:lsdException w:name="Light Grid Accent 3" w:uiPriority="62"/>
+    <w:lsdException w:name="Medium Shading 1 Accent 3" w:uiPriority="63"/>
+    <w:lsdException w:name="Medium Shading 2 Accent 3" w:uiPriority="64"/>
+    <w:lsdException w:name="Medium List 1 Accent 3" w:uiPriority="65"/>
+    <w:lsdException w:name="Medium List 2 Accent 3" w:uiPriority="66"/>
+    <w:lsdException w:name="Medium Grid 1 Accent 3" w:uiPriority="67"/>
+    <w:lsdException w:name="Medium Grid 2 Accent 3" w:uiPriority="68"/>
+    <w:lsdException w:name="Medium Grid 3 Accent 3" w:uiPriority="69"/>
+    <w:lsdException w:name="Dark List Accent 3" w:uiPriority="70"/>
+    <w:lsdException w:name="Colorful Shading Accent 3" w:uiPriority="71"/>
+    <w:lsdException w:name="Colorful List Accent 3" w:uiPriority="72"/>
+    <w:lsdException w:name="Colorful Grid Accent 3" w:uiPriority="73"/>
+    <w:lsdException w:name="Light Shading Accent 4" w:uiPriority="60"/>
+    <w:lsdException w:name="Light List Accent 4" w:uiPriority="61"/>
+    <w:lsdException w:name="Light Grid Accent 4" w:uiPriority="62"/>
+    <w:lsdException w:name="Medium Shading 1 Accent 4" w:uiPriority="63"/>
+    <w:lsdException w:name="Medium Shading 2 Accent 4" w:uiPriority="64"/>
+    <w:lsdException w:name="Medium List 1 Accent 4" w:uiPriority="65"/>
+    <w:lsdException w:name="Medium List 2 Accent 4" w:uiPriority="66"/>
+    <w:lsdException w:name="Medium Grid 1 Accent 4" w:uiPriority="67"/>
+    <w:lsdException w:name="Medium Grid 2 Accent 4" w:uiPriority="68"/>
+    <w:lsdException w:name="Medium Grid 3 Accent 4" w:uiPriority="69"/>
+    <w:lsdException w:name="Dark List Accent 4" w:uiPriority="70"/>
+    <w:lsdException w:name="Colorful Shading Accent 4" w:uiPriority="71"/>
+    <w:lsdException w:name="Colorful List Accent 4" w:uiPriority="72"/>
+    <w:lsdException w:name="Colorful Grid Accent 4" w:uiPriority="73"/>
+    <w:lsdException w:name="Light Shading Accent 5" w:uiPriority="60"/>
+    <w:lsdException w:name="Light List Accent 5" w:uiPriority="61"/>
+    <w:lsdException w:name="Light Grid Accent 5" w:uiPriority="62"/>
+    <w:lsdException w:name="Medium Shading 1 Accent 5" w:uiPriority="63"/>
+    <w:lsdException w:name="Medium Shading 2 Accent 5" w:uiPriority="64"/>
+    <w:lsdException w:name="Medium List 1 Accent 5" w:uiPriority="65"/>
+    <w:lsdException w:name="Medium List 2 Accent 5" w:uiPriority="66"/>
+    <w:lsdException w:name="Medium Grid 1 Accent 5" w:uiPriority="67"/>
+    <w:lsdException w:name="Medium Grid 2 Accent 5" w:uiPriority="68"/>
+    <w:lsdException w:name="Medium Grid 3 Accent 5" w:uiPriority="69"/>
+    <w:lsdException w:name="Dark List Accent 5" w:uiPriority="70"/>
+    <w:lsdException w:name="Colorful Shading Accent 5" w:uiPriority="71"/>
+    <w:lsdException w:name="Colorful List Accent 5" w:uiPriority="72"/>
+    <w:lsdException w:name="Colorful Grid Accent 5" w:uiPriority="73"/>
+    <w:lsdException w:name="Light Shading Accent 6" w:uiPriority="60"/>
+    <w:lsdException w:name="Light List Accent 6" w:uiPriority="61"/>
+    <w:lsdException w:name="Light Grid Accent 6" w:uiPriority="62"/>
+    <w:lsdException w:name="Medium Shading 1 Accent 6" w:uiPriority="63"/>
+    <w:lsdException w:name="Medium Shading 2 Accent 6" w:uiPriority="64"/>
+    <w:lsdException w:name="Medium List 1 Accent 6" w:uiPriority="65"/>
+    <w:lsdException w:name="Medium List 2 Accent 6" w:uiPriority="66"/>
+    <w:lsdException w:name="Medium Grid 1 Accent 6" w:uiPriority="67"/>
+    <w:lsdException w:name="Medium Grid 2 Accent 6" w:uiPriority="68"/>
+    <w:lsdException w:name="Medium Grid 3 Accent 6" w:uiPriority="69"/>
+    <w:lsdException w:name="Dark List Accent 6" w:uiPriority="70"/>
+    <w:lsdException w:name="Colorful Shading Accent 6" w:uiPriority="71"/>
+    <w:lsdException w:name="Colorful List Accent 6" w:uiPriority="72"/>
+    <w:lsdException w:name="Colorful Grid Accent 6" w:uiPriority="73"/>
+    <w:lsdException w:name="Subtle Emphasis" w:uiPriority="19" w:qFormat="1"/>
+    <w:lsdException w:name="Intense Emphasis" w:uiPriority="21" w:qFormat="1"/>
+    <w:lsdException w:name="Subtle Reference" w:uiPriority="31" w:qFormat="1"/>
+    <w:lsdException w:name="Intense Reference" w:uiPriority="32" w:qFormat="1"/>
+    <w:lsdException w:name="Book Title" w:uiPriority="33" w:qFormat="1"/>
+    <w:lsdException w:name="Bibliography" w:semiHidden="1" w:uiPriority="37" w:unhideWhenUsed="1"/>
+    <w:lsdException w:name="TOC Heading" w:semiHidden="1" w:uiPriority="39" w:unhideWhenUsed="1" w:qFormat="1"/>
+    <w:lsdException w:name="Plain Table 1" w:uiPriority="41"/>
+    <w:lsdException w:name="Plain Table 2" w:uiPriority="42"/>
+    <w:lsdException w:name="Plain Table 3" w:uiPriority="43"/>
+    <w:lsdException w:name="Plain Table 4" w:uiPriority="44"/>
+    <w:lsdException w:name="Plain Table 5" w:uiPriority="45"/>
+    <w:lsdException w:name="Grid Table Light" w:uiPriority="40"/>
+    <w:lsdException w:name="Grid Table 1 Light" w:uiPriority="46"/>
+    <w:lsdException w:name="Grid Table 2" w:uiPriority="47"/>
+    <w:lsdException w:name="Grid Table 3" w:uiPriority="48"/>
+    <w:lsdException w:name="Grid Table 4" w:uiPriority="49"/>
+    <w:lsdException w:name="Grid Table 5 Dark" w:uiPriority="50"/>
+    <w:lsdException w:name="Grid Table 6 Colorful" w:uiPriority="51"/>
+    <w:lsdException w:name="Grid Table 7 Colorful" w:uiPriority="52"/>
+    <w:lsdException w:name="Grid Table 1 Light Accent 1" w:uiPriority="46"/>
+    <w:lsdException w:name="Grid Table 2 Accent 1" w:uiPriority="47"/>
+    <w:lsdException w:name="Grid Table 3 Accent 1" w:uiPriority="48"/>
+    <w:lsdException w:name="Grid Table 4 Accent 1" w:uiPriority="49"/>
+    <w:lsdException w:name="Grid Table 5 Dark Accent 1" w:uiPriority="50"/>
+    <w:lsdException w:name="Grid Table 6 Colorful Accent 1" w:uiPriority="51"/>
+    <w:lsdException w:name="Grid Table 7 Colorful Accent 1" w:uiPriority="52"/>
+    <w:lsdException w:name="Grid Table 1 Light Accent 2" w:uiPriority="46"/>
+    <w:lsdException w:name="Grid Table 2 Accent 2" w:uiPriority="47"/>
+    <w:lsdException w:name="Grid Table 3 Accent 2" w:uiPriority="48"/>
+    <w:lsdException w:name="Grid Table 4 Accent 2" w:uiPriority="49"/>
+    <w:lsdException w:name="Grid Table 5 Dark Accent 2" w:uiPriority="50"/>
+    <w:lsdException w:name="Grid Table 6 Colorful Accent 2" w:uiPriority="51"/>
+    <w:lsdException w:name="Grid Table 7 Colorful Accent 2" w:uiPriority="52"/>
+    <w:lsdException w:name="Grid Table 1 Light Accent 3" w:uiPriority="46"/>
+    <w:lsdException w:name="Grid Table 2 Accent 3" w:uiPriority="47"/>
+    <w:lsdException w:name="Grid Table 3 Accent 3" w:uiPriority="48"/>
+    <w:lsdException w:name="Grid Table 4 Accent 3" w:uiPriority="49"/>
+    <w:lsdException w:name="Grid Table 5 Dark Accent 3" w:uiPriority="50"/>
+    <w:lsdException w:name="Grid Table 6 Colorful Accent 3" w:uiPriority="51"/>
+    <w:lsdException w:name="Grid Table 7 Colorful Accent 3" w:uiPriority="52"/>
+    <w:lsdException w:name="Grid Table 1 Light Accent 4" w:uiPriority="46"/>
+    <w:lsdException w:name="Grid Table 2 Accent 4" w:uiPriority="47"/>
+    <w:lsdException w:name="Grid Table 3 Accent 4" w:uiPriority="48"/>
+    <w:lsdException w:name="Grid Table 4 Accent 4" w:uiPriority="49"/>
+    <w:lsdException w:name="Grid Table 5 Dark Accent 4" w:uiPriority="50"/>
+    <w:lsdException w:name="Grid Table 6 Colorful Accent 4" w:uiPriority="51"/>
+    <w:lsdException w:name="Grid Table 7 Colorful Accent 4" w:uiPriority="52"/>
+    <w:lsdException w:name="Grid Table 1 Light Accent 5" w:uiPriority="46"/>
+    <w:lsdException w:name="Grid Table 2 Accent 5" w:uiPriority="47"/>
+    <w:lsdException w:name="Grid Table 3 Accent 5" w:uiPriority="48"/>
+    <w:lsdException w:name="Grid Table 4 Accent 5" w:uiPriority="49"/>
+    <w:lsdException w:name="Grid Table 5 Dark Accent 5" w:uiPriority="50"/>
+    <w:lsdException w:name="Grid Table 6 Colorful Accent 5" w:uiPriority="51"/>
+    <w:lsdException w:name="Grid Table 7 Colorful Accent 5" w:uiPriority="52"/>
+    <w:lsdException w:name="Grid Table 1 Light Accent 6" w:uiPriority="46"/>
+    <w:lsdException w:name="Grid Table 2 Accent 6" w:uiPriority="47"/>
+    <w:lsdException w:name="Grid Table 3 Accent 6" w:uiPriority="48"/>
+    <w:lsdException w:name="Grid Table 4 Accent 6" w:uiPriority="49"/>
+    <w:lsdException w:name="Grid Table 5 Dark Accent 6" w:uiPriority="50"/>
+    <w:lsdException w:name="Grid Table 6 Colorful Accent 6" w:uiPriority="51"/>
+    <w:lsdException w:name="Grid Table 7 Colorful Accent 6" w:uiPriority="52"/>
+    <w:lsdException w:name="List Table 1 Light" w:uiPriority="46"/>
+    <w:lsdException w:name="List Table 2" w:uiPriority="47"/>
+    <w:lsdException w:name="List Table 3" w:uiPriority="48"/>
+    <w:lsdException w:name="List Table 4" w:uiPriority="49"/>
+    <w:lsdException w:name="List Table 5 Dark" w:uiPriority="50"/>
+    <w:lsdException w:name="List Table 6 Colorful" w:uiPriority="51"/>
+    <w:lsdException w:name="List Table 7 Colorful" w:uiPriority="52"/>
+    <w:lsdException w:name="List Table 1 Light Accent 1" w:uiPriority="46"/>
+    <w:lsdException w:name="List Table 2 Accent 1" w:uiPriority="47"/>
+    <w:lsdException w:name="List Table 3 Accent 1" w:uiPriority="48"/>
+    <w:lsdException w:name="List Table 4 Accent 1" w:uiPriority="49"/>
+    <w:lsdException w:name="List Table 5 Dark Accent 1" w:uiPriority="50"/>
+    <w:lsdException w:name="List Table 6 Colorful Accent 1" w:uiPriority="51"/>
+    <w:lsdException w:name="List Table 7 Colorful Accent 1" w:uiPriority="52"/>
+    <w:lsdException w:name="List Table 1 Light Accent 2" w:uiPriority="46"/>
+    <w:lsdException w:name="List Table 2 Accent 2" w:uiPriority="47"/>
+    <w:lsdException w:name="List Table 3 Accent 2" w:uiPriority="48"/>
+    <w:lsdException w:name="List Table 4 Accent 2" w:uiPriority="49"/>
+    <w:lsdException w:name="List Table 5 Dark Accent 2" w:uiPriority="50"/>
+    <w:lsdException w:name="List Table 6 Colorful Accent 2" w:uiPriority="51"/>
+    <w:lsdException w:name="List Table 7 Colorful Accent 2" w:uiPriority="52"/>
+    <w:lsdException w:name="List Table 1 Light Accent 3" w:uiPriority="46"/>
+    <w:lsdException w:name="List Table 2 Accent 3" w:uiPriority="47"/>
+    <w:lsdException w:name="List Table 3 Accent 3" w:uiPriority="48"/>
+    <w:lsdException w:name="List Table 4 Accent 3" w:uiPriority="49"/>
+    <w:lsdException w:name="List Table 5 Dark Accent 3" w:uiPriority="50"/>
+    <w:lsdException w:name="List Table 6 Colorful Accent 3" w:uiPriority="51"/>
+    <w:lsdException w:name="List Table 7 Colorful Accent 3" w:uiPriority="52"/>
+    <w:lsdException w:name="List Table 1 Light Accent 4" w:uiPriority="46"/>
+    <w:lsdException w:name="List Table 2 Accent 4" w:uiPriority="47"/>
+    <w:lsdException w:name="List Table 3 Accent 4" w:uiPriority="48"/>
+    <w:lsdException w:name="List Table 4 Accent 4" w:uiPriority="49"/>
+    <w:lsdException w:name="List Table 5 Dark Accent 4" w:uiPriority="50"/>
+    <w:lsdException w:name="List Table 6 Colorful Accent 4" w:uiPriority="51"/>
+    <w:lsdException w:name="List Table 7 Colorful Accent 4" w:uiPriority="52"/>
+    <w:lsdException w:name="List Table 1 Light Accent 5" w:uiPriority="46"/>
+    <w:lsdException w:name="List Table 2 Accent 5" w:uiPriority="47"/>
+    <w:lsdException w:name="List Table 3 Accent 5" w:uiPriority="48"/>
+    <w:lsdException w:name="List Table 4 Accent 5" w:uiPriority="49"/>
+    <w:lsdException w:name="List Table 5 Dark Accent 5" w:uiPriority="50"/>
+    <w:lsdException w:name="List Table 6 Colorful Accent 5" w:uiPriority="51"/>
+    <w:lsdException w:name="List Table 7 Colorful Accent 5" w:uiPriority="52"/>
+    <w:lsdException w:name="List Table 1 Light Accent 6" w:uiPriority="46"/>
+    <w:lsdException w:name="List Table 2 Accent 6" w:uiPriority="47"/>
+    <w:lsdException w:name="List Table 3 Accent 6" w:uiPriority="48"/>
+    <w:lsdException w:name="List Table 4 Accent 6" w:uiPriority="49"/>
+    <w:lsdException w:name="List Table 5 Dark Accent 6" w:uiPriority="50"/>
+    <w:lsdException w:name="List Table 6 Colorful Accent 6" w:uiPriority="51"/>
+    <w:lsdException w:name="List Table 7 Colorful Accent 6" w:uiPriority="52"/>
   </w:latentStyles>
   <w:style w:type="paragraph" w:default="1" w:styleId="Normal">
     <w:name w:val="Normal"/>
@@ -2178,7 +2536,6 @@
       <w:spacing w:after="0" w:line="240" w:lineRule="auto"/>
     </w:pPr>
     <w:tblPr>
-      <w:tblInd w:w="0" w:type="dxa"/>
       <w:tblBorders>
         <w:top w:val="single" w:sz="4" w:space="0" w:color="auto"/>
         <w:left w:val="single" w:sz="4" w:space="0" w:color="auto"/>
@@ -2187,16 +2544,10 @@
         <w:insideH w:val="single" w:sz="4" w:space="0" w:color="auto"/>
         <w:insideV w:val="single" w:sz="4" w:space="0" w:color="auto"/>
       </w:tblBorders>
-      <w:tblCellMar>
-        <w:top w:w="0" w:type="dxa"/>
-        <w:left w:w="108" w:type="dxa"/>
-        <w:bottom w:w="0" w:type="dxa"/>
-        <w:right w:w="108" w:type="dxa"/>
-      </w:tblCellMar>
     </w:tblPr>
   </w:style>
-  <w:style w:type="table" w:customStyle="1" w:styleId="GridTable5DarkAccent1">
-    <w:name w:val="Grid Table 5 Dark Accent 1"/>
+  <w:style w:type="table" w:customStyle="1" w:styleId="GridTable5Dark-Accent11">
+    <w:name w:val="Grid Table 5 Dark - Accent 11"/>
     <w:basedOn w:val="TableNormal"/>
     <w:uiPriority w:val="50"/>
     <w:rsid w:val="00AF0A38"/>
@@ -2206,7 +2557,6 @@
     <w:tblPr>
       <w:tblStyleRowBandSize w:val="1"/>
       <w:tblStyleColBandSize w:val="1"/>
-      <w:tblInd w:w="0" w:type="dxa"/>
       <w:tblBorders>
         <w:top w:val="single" w:sz="4" w:space="0" w:color="FFFFFF" w:themeColor="background1"/>
         <w:left w:val="single" w:sz="4" w:space="0" w:color="FFFFFF" w:themeColor="background1"/>
@@ -2215,512 +2565,6 @@
         <w:insideH w:val="single" w:sz="4" w:space="0" w:color="FFFFFF" w:themeColor="background1"/>
         <w:insideV w:val="single" w:sz="4" w:space="0" w:color="FFFFFF" w:themeColor="background1"/>
       </w:tblBorders>
-      <w:tblCellMar>
-        <w:top w:w="0" w:type="dxa"/>
-        <w:left w:w="108" w:type="dxa"/>
-        <w:bottom w:w="0" w:type="dxa"/>
-        <w:right w:w="108" w:type="dxa"/>
-      </w:tblCellMar>
-    </w:tblPr>
-    <w:tcPr>
-      <w:shd w:val="clear" w:color="auto" w:fill="DEEAF6" w:themeFill="accent1" w:themeFillTint="33"/>
-    </w:tcPr>
-    <w:tblStylePr w:type="firstRow">
-      <w:rPr>
-        <w:b/>
-        <w:bCs/>
-        <w:color w:val="FFFFFF" w:themeColor="background1"/>
-      </w:rPr>
-      <w:tblPr/>
-      <w:tcPr>
-        <w:tcBorders>
-          <w:top w:val="single" w:sz="4" w:space="0" w:color="FFFFFF" w:themeColor="background1"/>
-          <w:left w:val="single" w:sz="4" w:space="0" w:color="FFFFFF" w:themeColor="background1"/>
-          <w:right w:val="single" w:sz="4" w:space="0" w:color="FFFFFF" w:themeColor="background1"/>
-          <w:insideH w:val="nil"/>
-          <w:insideV w:val="nil"/>
-        </w:tcBorders>
-        <w:shd w:val="clear" w:color="auto" w:fill="5B9BD5" w:themeFill="accent1"/>
-      </w:tcPr>
-    </w:tblStylePr>
-    <w:tblStylePr w:type="lastRow">
-      <w:rPr>
-        <w:b/>
-        <w:bCs/>
-        <w:color w:val="FFFFFF" w:themeColor="background1"/>
-      </w:rPr>
-      <w:tblPr/>
-      <w:tcPr>
-        <w:tcBorders>
-          <w:left w:val="single" w:sz="4" w:space="0" w:color="FFFFFF" w:themeColor="background1"/>
-          <w:bottom w:val="single" w:sz="4" w:space="0" w:color="FFFFFF" w:themeColor="background1"/>
-          <w:right w:val="single" w:sz="4" w:space="0" w:color="FFFFFF" w:themeColor="background1"/>
-          <w:insideH w:val="nil"/>
-          <w:insideV w:val="nil"/>
-        </w:tcBorders>
-        <w:shd w:val="clear" w:color="auto" w:fill="5B9BD5" w:themeFill="accent1"/>
-      </w:tcPr>
-    </w:tblStylePr>
-    <w:tblStylePr w:type="firstCol">
-      <w:rPr>
-        <w:b/>
-        <w:bCs/>
-        <w:color w:val="FFFFFF" w:themeColor="background1"/>
-      </w:rPr>
-      <w:tblPr/>
-      <w:tcPr>
-        <w:tcBorders>
-          <w:top w:val="single" w:sz="4" w:space="0" w:color="FFFFFF" w:themeColor="background1"/>
-          <w:left w:val="single" w:sz="4" w:space="0" w:color="FFFFFF" w:themeColor="background1"/>
-          <w:bottom w:val="single" w:sz="4" w:space="0" w:color="FFFFFF" w:themeColor="background1"/>
-          <w:insideV w:val="nil"/>
-        </w:tcBorders>
-        <w:shd w:val="clear" w:color="auto" w:fill="5B9BD5" w:themeFill="accent1"/>
-      </w:tcPr>
-    </w:tblStylePr>
-    <w:tblStylePr w:type="lastCol">
-      <w:rPr>
-        <w:b/>
-        <w:bCs/>
-        <w:color w:val="FFFFFF" w:themeColor="background1"/>
-      </w:rPr>
-      <w:tblPr/>
-      <w:tcPr>
-        <w:tcBorders>
-          <w:top w:val="single" w:sz="4" w:space="0" w:color="FFFFFF" w:themeColor="background1"/>
-          <w:bottom w:val="single" w:sz="4" w:space="0" w:color="FFFFFF" w:themeColor="background1"/>
-          <w:right w:val="single" w:sz="4" w:space="0" w:color="FFFFFF" w:themeColor="background1"/>
-          <w:insideV w:val="nil"/>
-        </w:tcBorders>
-        <w:shd w:val="clear" w:color="auto" w:fill="5B9BD5" w:themeFill="accent1"/>
-      </w:tcPr>
-    </w:tblStylePr>
-    <w:tblStylePr w:type="band1Vert">
-      <w:tblPr/>
-      <w:tcPr>
-        <w:shd w:val="clear" w:color="auto" w:fill="BDD6EE" w:themeFill="accent1" w:themeFillTint="66"/>
-      </w:tcPr>
-    </w:tblStylePr>
-    <w:tblStylePr w:type="band1Horz">
-      <w:tblPr/>
-      <w:tcPr>
-        <w:shd w:val="clear" w:color="auto" w:fill="BDD6EE" w:themeFill="accent1" w:themeFillTint="66"/>
-      </w:tcPr>
-    </w:tblStylePr>
-  </w:style>
-  <w:style w:type="paragraph" w:styleId="BalloonText">
-    <w:name w:val="Balloon Text"/>
-    <w:basedOn w:val="Normal"/>
-    <w:link w:val="BalloonTextChar"/>
-    <w:uiPriority w:val="99"/>
-    <w:semiHidden/>
-    <w:unhideWhenUsed/>
-    <w:rsid w:val="008E067D"/>
-    <w:pPr>
-      <w:spacing w:after="0" w:line="240" w:lineRule="auto"/>
-    </w:pPr>
-    <w:rPr>
-      <w:rFonts w:ascii="Tahoma" w:hAnsi="Tahoma" w:cs="Tahoma"/>
-      <w:sz w:val="16"/>
-      <w:szCs w:val="16"/>
-    </w:rPr>
-  </w:style>
-  <w:style w:type="character" w:customStyle="1" w:styleId="BalloonTextChar">
-    <w:name w:val="Balloon Text Char"/>
-    <w:basedOn w:val="DefaultParagraphFont"/>
-    <w:link w:val="BalloonText"/>
-    <w:uiPriority w:val="99"/>
-    <w:semiHidden/>
-    <w:rsid w:val="008E067D"/>
-    <w:rPr>
-      <w:rFonts w:ascii="Tahoma" w:hAnsi="Tahoma" w:cs="Tahoma"/>
-      <w:sz w:val="16"/>
-      <w:szCs w:val="16"/>
-    </w:rPr>
-  </w:style>
-  <w:style w:type="paragraph" w:styleId="ListParagraph">
-    <w:name w:val="List Paragraph"/>
-    <w:basedOn w:val="Normal"/>
-    <w:uiPriority w:val="34"/>
-    <w:qFormat/>
-    <w:rsid w:val="00033511"/>
-    <w:pPr>
-      <w:ind w:left="720"/>
-      <w:contextualSpacing/>
-    </w:pPr>
-  </w:style>
-</w:styles>
-</file>
-
-<file path=word/stylesWithEffects.xml><?xml version="1.0" encoding="utf-8"?>
-<w:styles xmlns:wpc="http://schemas.microsoft.com/office/word/2010/wordprocessingCanvas" xmlns:mc="http://schemas.openxmlformats.org/markup-compatibility/2006" xmlns:o="urn:schemas-microsoft-com:office:office" xmlns:r="http://schemas.openxmlformats.org/officeDocument/2006/relationships" xmlns:m="http://schemas.openxmlformats.org/officeDocument/2006/math" xmlns:v="urn:schemas-microsoft-com:vml" xmlns:wp14="http://schemas.microsoft.com/office/word/2010/wordprocessingDrawing" xmlns:wp="http://schemas.openxmlformats.org/drawingml/2006/wordprocessingDrawing" xmlns:w10="urn:schemas-microsoft-com:office:word" xmlns:w="http://schemas.openxmlformats.org/wordprocessingml/2006/main" xmlns:w14="http://schemas.microsoft.com/office/word/2010/wordml" xmlns:wpg="http://schemas.microsoft.com/office/word/2010/wordprocessingGroup" xmlns:wpi="http://schemas.microsoft.com/office/word/2010/wordprocessingInk" xmlns:wne="http://schemas.microsoft.com/office/word/2006/wordml" xmlns:wps="http://schemas.microsoft.com/office/word/2010/wordprocessingShape" mc:Ignorable="w14 wp14">
-  <w:docDefaults>
-    <w:rPrDefault>
-      <w:rPr>
-        <w:rFonts w:asciiTheme="minorHAnsi" w:eastAsiaTheme="minorHAnsi" w:hAnsiTheme="minorHAnsi" w:cstheme="minorBidi"/>
-        <w:sz w:val="22"/>
-        <w:szCs w:val="22"/>
-        <w:lang w:val="en-US" w:eastAsia="en-US" w:bidi="ar-SA"/>
-      </w:rPr>
-    </w:rPrDefault>
-    <w:pPrDefault>
-      <w:pPr>
-        <w:spacing w:after="160" w:line="259" w:lineRule="auto"/>
-      </w:pPr>
-    </w:pPrDefault>
-  </w:docDefaults>
-  <w:latentStyles w:defLockedState="0" w:defUIPriority="99" w:defSemiHidden="1" w:defUnhideWhenUsed="1" w:defQFormat="0" w:count="267">
-    <w:lsdException w:name="Normal" w:semiHidden="0" w:uiPriority="0" w:unhideWhenUsed="0" w:qFormat="1"/>
-    <w:lsdException w:name="heading 1" w:semiHidden="0" w:uiPriority="9" w:unhideWhenUsed="0" w:qFormat="1"/>
-    <w:lsdException w:name="heading 2" w:uiPriority="9" w:qFormat="1"/>
-    <w:lsdException w:name="heading 3" w:uiPriority="9" w:qFormat="1"/>
-    <w:lsdException w:name="heading 4" w:uiPriority="9" w:qFormat="1"/>
-    <w:lsdException w:name="heading 5" w:uiPriority="9" w:qFormat="1"/>
-    <w:lsdException w:name="heading 6" w:uiPriority="9" w:qFormat="1"/>
-    <w:lsdException w:name="heading 7" w:uiPriority="9" w:qFormat="1"/>
-    <w:lsdException w:name="heading 8" w:uiPriority="9" w:qFormat="1"/>
-    <w:lsdException w:name="heading 9" w:uiPriority="9" w:qFormat="1"/>
-    <w:lsdException w:name="toc 1" w:uiPriority="39"/>
-    <w:lsdException w:name="toc 2" w:uiPriority="39"/>
-    <w:lsdException w:name="toc 3" w:uiPriority="39"/>
-    <w:lsdException w:name="toc 4" w:uiPriority="39"/>
-    <w:lsdException w:name="toc 5" w:uiPriority="39"/>
-    <w:lsdException w:name="toc 6" w:uiPriority="39"/>
-    <w:lsdException w:name="toc 7" w:uiPriority="39"/>
-    <w:lsdException w:name="toc 8" w:uiPriority="39"/>
-    <w:lsdException w:name="toc 9" w:uiPriority="39"/>
-    <w:lsdException w:name="caption" w:uiPriority="35" w:qFormat="1"/>
-    <w:lsdException w:name="Title" w:semiHidden="0" w:uiPriority="10" w:unhideWhenUsed="0" w:qFormat="1"/>
-    <w:lsdException w:name="Default Paragraph Font" w:uiPriority="1"/>
-    <w:lsdException w:name="Subtitle" w:semiHidden="0" w:uiPriority="11" w:unhideWhenUsed="0" w:qFormat="1"/>
-    <w:lsdException w:name="Strong" w:semiHidden="0" w:uiPriority="22" w:unhideWhenUsed="0" w:qFormat="1"/>
-    <w:lsdException w:name="Emphasis" w:semiHidden="0" w:uiPriority="20" w:unhideWhenUsed="0" w:qFormat="1"/>
-    <w:lsdException w:name="Table Grid" w:semiHidden="0" w:uiPriority="39" w:unhideWhenUsed="0"/>
-    <w:lsdException w:name="Placeholder Text" w:unhideWhenUsed="0"/>
-    <w:lsdException w:name="No Spacing" w:semiHidden="0" w:uiPriority="1" w:unhideWhenUsed="0" w:qFormat="1"/>
-    <w:lsdException w:name="Light Shading" w:semiHidden="0" w:uiPriority="60" w:unhideWhenUsed="0"/>
-    <w:lsdException w:name="Light List" w:semiHidden="0" w:uiPriority="61" w:unhideWhenUsed="0"/>
-    <w:lsdException w:name="Light Grid" w:semiHidden="0" w:uiPriority="62" w:unhideWhenUsed="0"/>
-    <w:lsdException w:name="Medium Shading 1" w:semiHidden="0" w:uiPriority="63" w:unhideWhenUsed="0"/>
-    <w:lsdException w:name="Medium Shading 2" w:semiHidden="0" w:uiPriority="64" w:unhideWhenUsed="0"/>
-    <w:lsdException w:name="Medium List 1" w:semiHidden="0" w:uiPriority="65" w:unhideWhenUsed="0"/>
-    <w:lsdException w:name="Medium List 2" w:semiHidden="0" w:uiPriority="66" w:unhideWhenUsed="0"/>
-    <w:lsdException w:name="Medium Grid 1" w:semiHidden="0" w:uiPriority="67" w:unhideWhenUsed="0"/>
-    <w:lsdException w:name="Medium Grid 2" w:semiHidden="0" w:uiPriority="68" w:unhideWhenUsed="0"/>
-    <w:lsdException w:name="Medium Grid 3" w:semiHidden="0" w:uiPriority="69" w:unhideWhenUsed="0"/>
-    <w:lsdException w:name="Dark List" w:semiHidden="0" w:uiPriority="70" w:unhideWhenUsed="0"/>
-    <w:lsdException w:name="Colorful Shading" w:semiHidden="0" w:uiPriority="71" w:unhideWhenUsed="0"/>
-    <w:lsdException w:name="Colorful List" w:semiHidden="0" w:uiPriority="72" w:unhideWhenUsed="0"/>
-    <w:lsdException w:name="Colorful Grid" w:semiHidden="0" w:uiPriority="73" w:unhideWhenUsed="0"/>
-    <w:lsdException w:name="Light Shading Accent 1" w:semiHidden="0" w:uiPriority="60" w:unhideWhenUsed="0"/>
-    <w:lsdException w:name="Light List Accent 1" w:semiHidden="0" w:uiPriority="61" w:unhideWhenUsed="0"/>
-    <w:lsdException w:name="Light Grid Accent 1" w:semiHidden="0" w:uiPriority="62" w:unhideWhenUsed="0"/>
-    <w:lsdException w:name="Medium Shading 1 Accent 1" w:semiHidden="0" w:uiPriority="63" w:unhideWhenUsed="0"/>
-    <w:lsdException w:name="Medium Shading 2 Accent 1" w:semiHidden="0" w:uiPriority="64" w:unhideWhenUsed="0"/>
-    <w:lsdException w:name="Medium List 1 Accent 1" w:semiHidden="0" w:uiPriority="65" w:unhideWhenUsed="0"/>
-    <w:lsdException w:name="Revision" w:unhideWhenUsed="0"/>
-    <w:lsdException w:name="List Paragraph" w:semiHidden="0" w:uiPriority="34" w:unhideWhenUsed="0" w:qFormat="1"/>
-    <w:lsdException w:name="Quote" w:semiHidden="0" w:uiPriority="29" w:unhideWhenUsed="0" w:qFormat="1"/>
-    <w:lsdException w:name="Intense Quote" w:semiHidden="0" w:uiPriority="30" w:unhideWhenUsed="0" w:qFormat="1"/>
-    <w:lsdException w:name="Medium List 2 Accent 1" w:semiHidden="0" w:uiPriority="66" w:unhideWhenUsed="0"/>
-    <w:lsdException w:name="Medium Grid 1 Accent 1" w:semiHidden="0" w:uiPriority="67" w:unhideWhenUsed="0"/>
-    <w:lsdException w:name="Medium Grid 2 Accent 1" w:semiHidden="0" w:uiPriority="68" w:unhideWhenUsed="0"/>
-    <w:lsdException w:name="Medium Grid 3 Accent 1" w:semiHidden="0" w:uiPriority="69" w:unhideWhenUsed="0"/>
-    <w:lsdException w:name="Dark List Accent 1" w:semiHidden="0" w:uiPriority="70" w:unhideWhenUsed="0"/>
-    <w:lsdException w:name="Colorful Shading Accent 1" w:semiHidden="0" w:uiPriority="71" w:unhideWhenUsed="0"/>
-    <w:lsdException w:name="Colorful List Accent 1" w:semiHidden="0" w:uiPriority="72" w:unhideWhenUsed="0"/>
-    <w:lsdException w:name="Colorful Grid Accent 1" w:semiHidden="0" w:uiPriority="73" w:unhideWhenUsed="0"/>
-    <w:lsdException w:name="Light Shading Accent 2" w:semiHidden="0" w:uiPriority="60" w:unhideWhenUsed="0"/>
-    <w:lsdException w:name="Light List Accent 2" w:semiHidden="0" w:uiPriority="61" w:unhideWhenUsed="0"/>
-    <w:lsdException w:name="Light Grid Accent 2" w:semiHidden="0" w:uiPriority="62" w:unhideWhenUsed="0"/>
-    <w:lsdException w:name="Medium Shading 1 Accent 2" w:semiHidden="0" w:uiPriority="63" w:unhideWhenUsed="0"/>
-    <w:lsdException w:name="Medium Shading 2 Accent 2" w:semiHidden="0" w:uiPriority="64" w:unhideWhenUsed="0"/>
-    <w:lsdException w:name="Medium List 1 Accent 2" w:semiHidden="0" w:uiPriority="65" w:unhideWhenUsed="0"/>
-    <w:lsdException w:name="Medium List 2 Accent 2" w:semiHidden="0" w:uiPriority="66" w:unhideWhenUsed="0"/>
-    <w:lsdException w:name="Medium Grid 1 Accent 2" w:semiHidden="0" w:uiPriority="67" w:unhideWhenUsed="0"/>
-    <w:lsdException w:name="Medium Grid 2 Accent 2" w:semiHidden="0" w:uiPriority="68" w:unhideWhenUsed="0"/>
-    <w:lsdException w:name="Medium Grid 3 Accent 2" w:semiHidden="0" w:uiPriority="69" w:unhideWhenUsed="0"/>
-    <w:lsdException w:name="Dark List Accent 2" w:semiHidden="0" w:uiPriority="70" w:unhideWhenUsed="0"/>
-    <w:lsdException w:name="Colorful Shading Accent 2" w:semiHidden="0" w:uiPriority="71" w:unhideWhenUsed="0"/>
-    <w:lsdException w:name="Colorful List Accent 2" w:semiHidden="0" w:uiPriority="72" w:unhideWhenUsed="0"/>
-    <w:lsdException w:name="Colorful Grid Accent 2" w:semiHidden="0" w:uiPriority="73" w:unhideWhenUsed="0"/>
-    <w:lsdException w:name="Light Shading Accent 3" w:semiHidden="0" w:uiPriority="60" w:unhideWhenUsed="0"/>
-    <w:lsdException w:name="Light List Accent 3" w:semiHidden="0" w:uiPriority="61" w:unhideWhenUsed="0"/>
-    <w:lsdException w:name="Light Grid Accent 3" w:semiHidden="0" w:uiPriority="62" w:unhideWhenUsed="0"/>
-    <w:lsdException w:name="Medium Shading 1 Accent 3" w:semiHidden="0" w:uiPriority="63" w:unhideWhenUsed="0"/>
-    <w:lsdException w:name="Medium Shading 2 Accent 3" w:semiHidden="0" w:uiPriority="64" w:unhideWhenUsed="0"/>
-    <w:lsdException w:name="Medium List 1 Accent 3" w:semiHidden="0" w:uiPriority="65" w:unhideWhenUsed="0"/>
-    <w:lsdException w:name="Medium List 2 Accent 3" w:semiHidden="0" w:uiPriority="66" w:unhideWhenUsed="0"/>
-    <w:lsdException w:name="Medium Grid 1 Accent 3" w:semiHidden="0" w:uiPriority="67" w:unhideWhenUsed="0"/>
-    <w:lsdException w:name="Medium Grid 2 Accent 3" w:semiHidden="0" w:uiPriority="68" w:unhideWhenUsed="0"/>
-    <w:lsdException w:name="Medium Grid 3 Accent 3" w:semiHidden="0" w:uiPriority="69" w:unhideWhenUsed="0"/>
-    <w:lsdException w:name="Dark List Accent 3" w:semiHidden="0" w:uiPriority="70" w:unhideWhenUsed="0"/>
-    <w:lsdException w:name="Colorful Shading Accent 3" w:semiHidden="0" w:uiPriority="71" w:unhideWhenUsed="0"/>
-    <w:lsdException w:name="Colorful List Accent 3" w:semiHidden="0" w:uiPriority="72" w:unhideWhenUsed="0"/>
-    <w:lsdException w:name="Colorful Grid Accent 3" w:semiHidden="0" w:uiPriority="73" w:unhideWhenUsed="0"/>
-    <w:lsdException w:name="Light Shading Accent 4" w:semiHidden="0" w:uiPriority="60" w:unhideWhenUsed="0"/>
-    <w:lsdException w:name="Light List Accent 4" w:semiHidden="0" w:uiPriority="61" w:unhideWhenUsed="0"/>
-    <w:lsdException w:name="Light Grid Accent 4" w:semiHidden="0" w:uiPriority="62" w:unhideWhenUsed="0"/>
-    <w:lsdException w:name="Medium Shading 1 Accent 4" w:semiHidden="0" w:uiPriority="63" w:unhideWhenUsed="0"/>
-    <w:lsdException w:name="Medium Shading 2 Accent 4" w:semiHidden="0" w:uiPriority="64" w:unhideWhenUsed="0"/>
-    <w:lsdException w:name="Medium List 1 Accent 4" w:semiHidden="0" w:uiPriority="65" w:unhideWhenUsed="0"/>
-    <w:lsdException w:name="Medium List 2 Accent 4" w:semiHidden="0" w:uiPriority="66" w:unhideWhenUsed="0"/>
-    <w:lsdException w:name="Medium Grid 1 Accent 4" w:semiHidden="0" w:uiPriority="67" w:unhideWhenUsed="0"/>
-    <w:lsdException w:name="Medium Grid 2 Accent 4" w:semiHidden="0" w:uiPriority="68" w:unhideWhenUsed="0"/>
-    <w:lsdException w:name="Medium Grid 3 Accent 4" w:semiHidden="0" w:uiPriority="69" w:unhideWhenUsed="0"/>
-    <w:lsdException w:name="Dark List Accent 4" w:semiHidden="0" w:uiPriority="70" w:unhideWhenUsed="0"/>
-    <w:lsdException w:name="Colorful Shading Accent 4" w:semiHidden="0" w:uiPriority="71" w:unhideWhenUsed="0"/>
-    <w:lsdException w:name="Colorful List Accent 4" w:semiHidden="0" w:uiPriority="72" w:unhideWhenUsed="0"/>
-    <w:lsdException w:name="Colorful Grid Accent 4" w:semiHidden="0" w:uiPriority="73" w:unhideWhenUsed="0"/>
-    <w:lsdException w:name="Light Shading Accent 5" w:semiHidden="0" w:uiPriority="60" w:unhideWhenUsed="0"/>
-    <w:lsdException w:name="Light List Accent 5" w:semiHidden="0" w:uiPriority="61" w:unhideWhenUsed="0"/>
-    <w:lsdException w:name="Light Grid Accent 5" w:semiHidden="0" w:uiPriority="62" w:unhideWhenUsed="0"/>
-    <w:lsdException w:name="Medium Shading 1 Accent 5" w:semiHidden="0" w:uiPriority="63" w:unhideWhenUsed="0"/>
-    <w:lsdException w:name="Medium Shading 2 Accent 5" w:semiHidden="0" w:uiPriority="64" w:unhideWhenUsed="0"/>
-    <w:lsdException w:name="Medium List 1 Accent 5" w:semiHidden="0" w:uiPriority="65" w:unhideWhenUsed="0"/>
-    <w:lsdException w:name="Medium List 2 Accent 5" w:semiHidden="0" w:uiPriority="66" w:unhideWhenUsed="0"/>
-    <w:lsdException w:name="Medium Grid 1 Accent 5" w:semiHidden="0" w:uiPriority="67" w:unhideWhenUsed="0"/>
-    <w:lsdException w:name="Medium Grid 2 Accent 5" w:semiHidden="0" w:uiPriority="68" w:unhideWhenUsed="0"/>
-    <w:lsdException w:name="Medium Grid 3 Accent 5" w:semiHidden="0" w:uiPriority="69" w:unhideWhenUsed="0"/>
-    <w:lsdException w:name="Dark List Accent 5" w:semiHidden="0" w:uiPriority="70" w:unhideWhenUsed="0"/>
-    <w:lsdException w:name="Colorful Shading Accent 5" w:semiHidden="0" w:uiPriority="71" w:unhideWhenUsed="0"/>
-    <w:lsdException w:name="Colorful List Accent 5" w:semiHidden="0" w:uiPriority="72" w:unhideWhenUsed="0"/>
-    <w:lsdException w:name="Colorful Grid Accent 5" w:semiHidden="0" w:uiPriority="73" w:unhideWhenUsed="0"/>
-    <w:lsdException w:name="Light Shading Accent 6" w:semiHidden="0" w:uiPriority="60" w:unhideWhenUsed="0"/>
-    <w:lsdException w:name="Light List Accent 6" w:semiHidden="0" w:uiPriority="61" w:unhideWhenUsed="0"/>
-    <w:lsdException w:name="Light Grid Accent 6" w:semiHidden="0" w:uiPriority="62" w:unhideWhenUsed="0"/>
-    <w:lsdException w:name="Medium Shading 1 Accent 6" w:semiHidden="0" w:uiPriority="63" w:unhideWhenUsed="0"/>
-    <w:lsdException w:name="Medium Shading 2 Accent 6" w:semiHidden="0" w:uiPriority="64" w:unhideWhenUsed="0"/>
-    <w:lsdException w:name="Medium List 1 Accent 6" w:semiHidden="0" w:uiPriority="65" w:unhideWhenUsed="0"/>
-    <w:lsdException w:name="Medium List 2 Accent 6" w:semiHidden="0" w:uiPriority="66" w:unhideWhenUsed="0"/>
-    <w:lsdException w:name="Medium Grid 1 Accent 6" w:semiHidden="0" w:uiPriority="67" w:unhideWhenUsed="0"/>
-    <w:lsdException w:name="Medium Grid 2 Accent 6" w:semiHidden="0" w:uiPriority="68" w:unhideWhenUsed="0"/>
-    <w:lsdException w:name="Medium Grid 3 Accent 6" w:semiHidden="0" w:uiPriority="69" w:unhideWhenUsed="0"/>
-    <w:lsdException w:name="Dark List Accent 6" w:semiHidden="0" w:uiPriority="70" w:unhideWhenUsed="0"/>
-    <w:lsdException w:name="Colorful Shading Accent 6" w:semiHidden="0" w:uiPriority="71" w:unhideWhenUsed="0"/>
-    <w:lsdException w:name="Colorful List Accent 6" w:semiHidden="0" w:uiPriority="72" w:unhideWhenUsed="0"/>
-    <w:lsdException w:name="Colorful Grid Accent 6" w:semiHidden="0" w:uiPriority="73" w:unhideWhenUsed="0"/>
-    <w:lsdException w:name="Subtle Emphasis" w:semiHidden="0" w:uiPriority="19" w:unhideWhenUsed="0" w:qFormat="1"/>
-    <w:lsdException w:name="Intense Emphasis" w:semiHidden="0" w:uiPriority="21" w:unhideWhenUsed="0" w:qFormat="1"/>
-    <w:lsdException w:name="Subtle Reference" w:semiHidden="0" w:uiPriority="31" w:unhideWhenUsed="0" w:qFormat="1"/>
-    <w:lsdException w:name="Intense Reference" w:semiHidden="0" w:uiPriority="32" w:unhideWhenUsed="0" w:qFormat="1"/>
-    <w:lsdException w:name="Book Title" w:semiHidden="0" w:uiPriority="33" w:unhideWhenUsed="0" w:qFormat="1"/>
-    <w:lsdException w:name="Bibliography" w:uiPriority="37"/>
-    <w:lsdException w:name="TOC Heading" w:uiPriority="39" w:qFormat="1"/>
-  </w:latentStyles>
-  <w:style w:type="paragraph" w:default="1" w:styleId="Normal">
-    <w:name w:val="Normal"/>
-    <w:qFormat/>
-    <w:rsid w:val="008D2D17"/>
-    <w:rPr>
-      <w:sz w:val="24"/>
-    </w:rPr>
-  </w:style>
-  <w:style w:type="paragraph" w:styleId="Heading1">
-    <w:name w:val="heading 1"/>
-    <w:basedOn w:val="Normal"/>
-    <w:next w:val="Normal"/>
-    <w:link w:val="Heading1Char"/>
-    <w:uiPriority w:val="9"/>
-    <w:qFormat/>
-    <w:rsid w:val="0079661C"/>
-    <w:pPr>
-      <w:keepNext/>
-      <w:keepLines/>
-      <w:spacing w:before="240" w:after="0"/>
-      <w:outlineLvl w:val="0"/>
-    </w:pPr>
-    <w:rPr>
-      <w:rFonts w:asciiTheme="majorHAnsi" w:eastAsiaTheme="majorEastAsia" w:hAnsiTheme="majorHAnsi" w:cstheme="majorBidi"/>
-      <w:color w:val="2E74B5" w:themeColor="accent1" w:themeShade="BF"/>
-      <w:sz w:val="32"/>
-      <w:szCs w:val="32"/>
-    </w:rPr>
-  </w:style>
-  <w:style w:type="paragraph" w:styleId="Heading2">
-    <w:name w:val="heading 2"/>
-    <w:basedOn w:val="Normal"/>
-    <w:next w:val="Normal"/>
-    <w:link w:val="Heading2Char"/>
-    <w:uiPriority w:val="9"/>
-    <w:unhideWhenUsed/>
-    <w:qFormat/>
-    <w:rsid w:val="00BF0AA1"/>
-    <w:pPr>
-      <w:keepNext/>
-      <w:keepLines/>
-      <w:spacing w:before="40" w:after="0"/>
-      <w:outlineLvl w:val="1"/>
-    </w:pPr>
-    <w:rPr>
-      <w:rFonts w:asciiTheme="majorHAnsi" w:eastAsiaTheme="majorEastAsia" w:hAnsiTheme="majorHAnsi" w:cstheme="majorBidi"/>
-      <w:color w:val="2E74B5" w:themeColor="accent1" w:themeShade="BF"/>
-      <w:sz w:val="28"/>
-      <w:szCs w:val="26"/>
-    </w:rPr>
-  </w:style>
-  <w:style w:type="paragraph" w:styleId="Heading3">
-    <w:name w:val="heading 3"/>
-    <w:basedOn w:val="Normal"/>
-    <w:next w:val="Normal"/>
-    <w:link w:val="Heading3Char"/>
-    <w:uiPriority w:val="9"/>
-    <w:unhideWhenUsed/>
-    <w:qFormat/>
-    <w:rsid w:val="0079661C"/>
-    <w:pPr>
-      <w:keepNext/>
-      <w:keepLines/>
-      <w:spacing w:before="40" w:after="0"/>
-      <w:outlineLvl w:val="2"/>
-    </w:pPr>
-    <w:rPr>
-      <w:rFonts w:asciiTheme="majorHAnsi" w:eastAsiaTheme="majorEastAsia" w:hAnsiTheme="majorHAnsi" w:cstheme="majorBidi"/>
-      <w:color w:val="1F4D78" w:themeColor="accent1" w:themeShade="7F"/>
-      <w:szCs w:val="24"/>
-    </w:rPr>
-  </w:style>
-  <w:style w:type="character" w:default="1" w:styleId="DefaultParagraphFont">
-    <w:name w:val="Default Paragraph Font"/>
-    <w:uiPriority w:val="1"/>
-    <w:semiHidden/>
-    <w:unhideWhenUsed/>
-  </w:style>
-  <w:style w:type="table" w:default="1" w:styleId="TableNormal">
-    <w:name w:val="Normal Table"/>
-    <w:uiPriority w:val="99"/>
-    <w:semiHidden/>
-    <w:unhideWhenUsed/>
-    <w:tblPr>
-      <w:tblInd w:w="0" w:type="dxa"/>
-      <w:tblCellMar>
-        <w:top w:w="0" w:type="dxa"/>
-        <w:left w:w="108" w:type="dxa"/>
-        <w:bottom w:w="0" w:type="dxa"/>
-        <w:right w:w="108" w:type="dxa"/>
-      </w:tblCellMar>
-    </w:tblPr>
-  </w:style>
-  <w:style w:type="numbering" w:default="1" w:styleId="NoList">
-    <w:name w:val="No List"/>
-    <w:uiPriority w:val="99"/>
-    <w:semiHidden/>
-    <w:unhideWhenUsed/>
-  </w:style>
-  <w:style w:type="paragraph" w:styleId="NoSpacing">
-    <w:name w:val="No Spacing"/>
-    <w:link w:val="NoSpacingChar"/>
-    <w:uiPriority w:val="1"/>
-    <w:qFormat/>
-    <w:rsid w:val="00214561"/>
-    <w:pPr>
-      <w:spacing w:after="0" w:line="240" w:lineRule="auto"/>
-    </w:pPr>
-    <w:rPr>
-      <w:rFonts w:eastAsiaTheme="minorEastAsia"/>
-    </w:rPr>
-  </w:style>
-  <w:style w:type="character" w:customStyle="1" w:styleId="NoSpacingChar">
-    <w:name w:val="No Spacing Char"/>
-    <w:basedOn w:val="DefaultParagraphFont"/>
-    <w:link w:val="NoSpacing"/>
-    <w:uiPriority w:val="1"/>
-    <w:rsid w:val="00214561"/>
-    <w:rPr>
-      <w:rFonts w:eastAsiaTheme="minorEastAsia"/>
-    </w:rPr>
-  </w:style>
-  <w:style w:type="character" w:customStyle="1" w:styleId="Heading2Char">
-    <w:name w:val="Heading 2 Char"/>
-    <w:basedOn w:val="DefaultParagraphFont"/>
-    <w:link w:val="Heading2"/>
-    <w:uiPriority w:val="9"/>
-    <w:rsid w:val="00BF0AA1"/>
-    <w:rPr>
-      <w:rFonts w:asciiTheme="majorHAnsi" w:eastAsiaTheme="majorEastAsia" w:hAnsiTheme="majorHAnsi" w:cstheme="majorBidi"/>
-      <w:color w:val="2E74B5" w:themeColor="accent1" w:themeShade="BF"/>
-      <w:sz w:val="28"/>
-      <w:szCs w:val="26"/>
-    </w:rPr>
-  </w:style>
-  <w:style w:type="character" w:customStyle="1" w:styleId="Heading3Char">
-    <w:name w:val="Heading 3 Char"/>
-    <w:basedOn w:val="DefaultParagraphFont"/>
-    <w:link w:val="Heading3"/>
-    <w:uiPriority w:val="9"/>
-    <w:rsid w:val="0079661C"/>
-    <w:rPr>
-      <w:rFonts w:asciiTheme="majorHAnsi" w:eastAsiaTheme="majorEastAsia" w:hAnsiTheme="majorHAnsi" w:cstheme="majorBidi"/>
-      <w:color w:val="1F4D78" w:themeColor="accent1" w:themeShade="7F"/>
-      <w:sz w:val="24"/>
-      <w:szCs w:val="24"/>
-    </w:rPr>
-  </w:style>
-  <w:style w:type="character" w:customStyle="1" w:styleId="Heading1Char">
-    <w:name w:val="Heading 1 Char"/>
-    <w:basedOn w:val="DefaultParagraphFont"/>
-    <w:link w:val="Heading1"/>
-    <w:uiPriority w:val="9"/>
-    <w:rsid w:val="0079661C"/>
-    <w:rPr>
-      <w:rFonts w:asciiTheme="majorHAnsi" w:eastAsiaTheme="majorEastAsia" w:hAnsiTheme="majorHAnsi" w:cstheme="majorBidi"/>
-      <w:color w:val="2E74B5" w:themeColor="accent1" w:themeShade="BF"/>
-      <w:sz w:val="32"/>
-      <w:szCs w:val="32"/>
-    </w:rPr>
-  </w:style>
-  <w:style w:type="table" w:styleId="TableGrid">
-    <w:name w:val="Table Grid"/>
-    <w:basedOn w:val="TableNormal"/>
-    <w:uiPriority w:val="39"/>
-    <w:rsid w:val="00AF0A38"/>
-    <w:pPr>
-      <w:spacing w:after="0" w:line="240" w:lineRule="auto"/>
-    </w:pPr>
-    <w:tblPr>
-      <w:tblInd w:w="0" w:type="dxa"/>
-      <w:tblBorders>
-        <w:top w:val="single" w:sz="4" w:space="0" w:color="auto"/>
-        <w:left w:val="single" w:sz="4" w:space="0" w:color="auto"/>
-        <w:bottom w:val="single" w:sz="4" w:space="0" w:color="auto"/>
-        <w:right w:val="single" w:sz="4" w:space="0" w:color="auto"/>
-        <w:insideH w:val="single" w:sz="4" w:space="0" w:color="auto"/>
-        <w:insideV w:val="single" w:sz="4" w:space="0" w:color="auto"/>
-      </w:tblBorders>
-      <w:tblCellMar>
-        <w:top w:w="0" w:type="dxa"/>
-        <w:left w:w="108" w:type="dxa"/>
-        <w:bottom w:w="0" w:type="dxa"/>
-        <w:right w:w="108" w:type="dxa"/>
-      </w:tblCellMar>
-    </w:tblPr>
-  </w:style>
-  <w:style w:type="table" w:customStyle="1" w:styleId="GridTable5DarkAccent1">
-    <w:name w:val="Grid Table 5 Dark Accent 1"/>
-    <w:basedOn w:val="TableNormal"/>
-    <w:uiPriority w:val="50"/>
-    <w:rsid w:val="00AF0A38"/>
-    <w:pPr>
-      <w:spacing w:after="0" w:line="240" w:lineRule="auto"/>
-    </w:pPr>
-    <w:tblPr>
-      <w:tblStyleRowBandSize w:val="1"/>
-      <w:tblStyleColBandSize w:val="1"/>
-      <w:tblInd w:w="0" w:type="dxa"/>
-      <w:tblBorders>
-        <w:top w:val="single" w:sz="4" w:space="0" w:color="FFFFFF" w:themeColor="background1"/>
-        <w:left w:val="single" w:sz="4" w:space="0" w:color="FFFFFF" w:themeColor="background1"/>
-        <w:bottom w:val="single" w:sz="4" w:space="0" w:color="FFFFFF" w:themeColor="background1"/>
-        <w:right w:val="single" w:sz="4" w:space="0" w:color="FFFFFF" w:themeColor="background1"/>
-        <w:insideH w:val="single" w:sz="4" w:space="0" w:color="FFFFFF" w:themeColor="background1"/>
-        <w:insideV w:val="single" w:sz="4" w:space="0" w:color="FFFFFF" w:themeColor="background1"/>
-      </w:tblBorders>
-      <w:tblCellMar>
-        <w:top w:w="0" w:type="dxa"/>
-        <w:left w:w="108" w:type="dxa"/>
-        <w:bottom w:w="0" w:type="dxa"/>
-        <w:right w:w="108" w:type="dxa"/>
-      </w:tblCellMar>
     </w:tblPr>
     <w:tcPr>
       <w:shd w:val="clear" w:color="auto" w:fill="DEEAF6" w:themeFill="accent1" w:themeFillTint="33"/>
@@ -2962,11 +2806,11 @@
         </c:dLbls>
         <c:marker val="1"/>
         <c:smooth val="0"/>
-        <c:axId val="42554112"/>
-        <c:axId val="42556032"/>
+        <c:axId val="507495120"/>
+        <c:axId val="507495512"/>
       </c:lineChart>
       <c:catAx>
-        <c:axId val="42554112"/>
+        <c:axId val="507495120"/>
         <c:scaling>
           <c:orientation val="minMax"/>
         </c:scaling>
@@ -2993,7 +2837,7 @@
         <c:majorTickMark val="out"/>
         <c:minorTickMark val="none"/>
         <c:tickLblPos val="nextTo"/>
-        <c:crossAx val="42556032"/>
+        <c:crossAx val="507495512"/>
         <c:crosses val="autoZero"/>
         <c:auto val="1"/>
         <c:lblAlgn val="ctr"/>
@@ -3001,7 +2845,7 @@
         <c:noMultiLvlLbl val="0"/>
       </c:catAx>
       <c:valAx>
-        <c:axId val="42556032"/>
+        <c:axId val="507495512"/>
         <c:scaling>
           <c:orientation val="minMax"/>
         </c:scaling>
@@ -3030,7 +2874,7 @@
         <c:majorTickMark val="out"/>
         <c:minorTickMark val="none"/>
         <c:tickLblPos val="nextTo"/>
-        <c:crossAx val="42554112"/>
+        <c:crossAx val="507495120"/>
         <c:crosses val="autoZero"/>
         <c:crossBetween val="between"/>
       </c:valAx>
@@ -3304,7 +3148,7 @@
   <a:extraClrSchemeLst/>
   <a:extLst>
     <a:ext uri="{05A4C25C-085E-4340-85A3-A5531E510DB2}">
-      <thm15:themeFamily xmlns="" xmlns:thm15="http://schemas.microsoft.com/office/thememl/2012/main" name="Office Theme" id="{62F939B6-93AF-4DB8-9C6B-D6C7DFDC589F}" vid="{4A3C46E8-61CC-4603-A589-7422A47A8E4A}"/>
+      <thm15:themeFamily xmlns:thm15="http://schemas.microsoft.com/office/thememl/2012/main" name="Office Theme" id="{62F939B6-93AF-4DB8-9C6B-D6C7DFDC589F}" vid="{4A3C46E8-61CC-4603-A589-7422A47A8E4A}"/>
     </a:ext>
   </a:extLst>
 </a:theme>

</xml_diff>